<commit_message>
Method 4, CN vs AD completed
</commit_message>
<xml_diff>
--- a/Method 4/Documentation/CN vs AD.docx
+++ b/Method 4/Documentation/CN vs AD.docx
@@ -1,10 +1,10 @@
 
 <file path=word/document.xml><?xml version="1.0" encoding="utf-8"?>
-<w:document xmlns:wpc="http://schemas.microsoft.com/office/word/2010/wordprocessingCanvas" xmlns:cx="http://schemas.microsoft.com/office/drawing/2014/chartex" xmlns:cx1="http://schemas.microsoft.com/office/drawing/2015/9/8/chartex" xmlns:cx2="http://schemas.microsoft.com/office/drawing/2015/10/21/chartex" xmlns:cx3="http://schemas.microsoft.com/office/drawing/2016/5/9/chartex" xmlns:cx4="http://schemas.microsoft.com/office/drawing/2016/5/10/chartex" xmlns:cx5="http://schemas.microsoft.com/office/drawing/2016/5/11/chartex" xmlns:cx6="http://schemas.microsoft.com/office/drawing/2016/5/12/chartex" xmlns:cx7="http://schemas.microsoft.com/office/drawing/2016/5/13/chartex" xmlns:cx8="http://schemas.microsoft.com/office/drawing/2016/5/14/chartex" xmlns:mc="http://schemas.openxmlformats.org/markup-compatibility/2006" xmlns:aink="http://schemas.microsoft.com/office/drawing/2016/ink" xmlns:am3d="http://schemas.microsoft.com/office/drawing/2017/model3d" xmlns:o="urn:schemas-microsoft-com:office:office" xmlns:r="http://schemas.openxmlformats.org/officeDocument/2006/relationships" xmlns:m="http://schemas.openxmlformats.org/officeDocument/2006/math" xmlns:v="urn:schemas-microsoft-com:vml" xmlns:wp14="http://schemas.microsoft.com/office/word/2010/wordprocessingDrawing" xmlns:wp="http://schemas.openxmlformats.org/drawingml/2006/wordprocessingDrawing" xmlns:w10="urn:schemas-microsoft-com:office:word" xmlns:w="http://schemas.openxmlformats.org/wordprocessingml/2006/main" xmlns:w14="http://schemas.microsoft.com/office/word/2010/wordml" xmlns:w15="http://schemas.microsoft.com/office/word/2012/wordml" xmlns:w16cid="http://schemas.microsoft.com/office/word/2016/wordml/cid" xmlns:w16se="http://schemas.microsoft.com/office/word/2015/wordml/symex" xmlns:wpg="http://schemas.microsoft.com/office/word/2010/wordprocessingGroup" xmlns:wpi="http://schemas.microsoft.com/office/word/2010/wordprocessingInk" xmlns:wne="http://schemas.microsoft.com/office/word/2006/wordml" xmlns:wps="http://schemas.microsoft.com/office/word/2010/wordprocessingShape" mc:Ignorable="w14 w15 w16se w16cid wp14">
+<w:document xmlns:wpc="http://schemas.microsoft.com/office/word/2010/wordprocessingCanvas" xmlns:mc="http://schemas.openxmlformats.org/markup-compatibility/2006" xmlns:o="urn:schemas-microsoft-com:office:office" xmlns:r="http://schemas.openxmlformats.org/officeDocument/2006/relationships" xmlns:m="http://schemas.openxmlformats.org/officeDocument/2006/math" xmlns:v="urn:schemas-microsoft-com:vml" xmlns:wp14="http://schemas.microsoft.com/office/word/2010/wordprocessingDrawing" xmlns:wp="http://schemas.openxmlformats.org/drawingml/2006/wordprocessingDrawing" xmlns:w10="urn:schemas-microsoft-com:office:word" xmlns:w="http://schemas.openxmlformats.org/wordprocessingml/2006/main" xmlns:w14="http://schemas.microsoft.com/office/word/2010/wordml" xmlns:wpg="http://schemas.microsoft.com/office/word/2010/wordprocessingGroup" xmlns:wpi="http://schemas.microsoft.com/office/word/2010/wordprocessingInk" xmlns:wne="http://schemas.microsoft.com/office/word/2006/wordml" xmlns:wps="http://schemas.microsoft.com/office/word/2010/wordprocessingShape" mc:Ignorable="w14 wp14">
   <w:body>
     <w:p>
       <w:pPr>
-        <w:pStyle w:val="Nessunaspaziatura"/>
+        <w:pStyle w:val="NoSpacing"/>
         <w:jc w:val="center"/>
         <w:rPr>
           <w:b/>
@@ -28,8 +28,6 @@
         </w:rPr>
         <w:t>AD</w:t>
       </w:r>
-      <w:bookmarkStart w:id="0" w:name="_GoBack"/>
-      <w:bookmarkEnd w:id="0"/>
     </w:p>
     <w:p>
       <w:pPr>
@@ -68,7 +66,7 @@
                     </pic:cNvPicPr>
                   </pic:nvPicPr>
                   <pic:blipFill rotWithShape="1">
-                    <a:blip r:embed="rId8">
+                    <a:blip r:embed="rId9">
                       <a:extLst>
                         <a:ext uri="{28A0092B-C50C-407E-A947-70E740481C1C}">
                           <a14:useLocalDpi xmlns:a14="http://schemas.microsoft.com/office/drawing/2010/main" val="0"/>
@@ -105,17 +103,17 @@
     </w:p>
     <w:p>
       <w:pPr>
-        <w:pStyle w:val="Nessunaspaziatura"/>
-        <w:jc w:val="both"/>
-        <w:rPr>
-          <w:sz w:val="24"/>
-          <w:lang w:val="en-US"/>
-        </w:rPr>
-      </w:pPr>
-    </w:p>
-    <w:p>
-      <w:pPr>
-        <w:pStyle w:val="Nessunaspaziatura"/>
+        <w:pStyle w:val="NoSpacing"/>
+        <w:jc w:val="both"/>
+        <w:rPr>
+          <w:sz w:val="24"/>
+          <w:lang w:val="en-US"/>
+        </w:rPr>
+      </w:pPr>
+    </w:p>
+    <w:p>
+      <w:pPr>
+        <w:pStyle w:val="NoSpacing"/>
         <w:jc w:val="both"/>
         <w:rPr>
           <w:b/>
@@ -139,94 +137,73 @@
         </w:rPr>
         <w:t xml:space="preserve"> - </w:t>
       </w:r>
-      <w:proofErr w:type="gramStart"/>
       <w:r>
         <w:rPr>
           <w:b/>
           <w:sz w:val="32"/>
           <w:lang w:val="en-US"/>
         </w:rPr>
-        <w:t>…..</w:t>
+        <w:t>2019_04_25_17_07</w:t>
+      </w:r>
+    </w:p>
+    <w:p>
+      <w:pPr>
+        <w:pStyle w:val="NoSpacing"/>
+        <w:jc w:val="both"/>
+        <w:rPr>
+          <w:b/>
+          <w:sz w:val="24"/>
+          <w:lang w:val="en-US"/>
+        </w:rPr>
+      </w:pPr>
+      <w:bookmarkStart w:id="0" w:name="_Hlk5358298"/>
+      <w:r>
+        <w:rPr>
+          <w:b/>
+          <w:sz w:val="24"/>
+          <w:lang w:val="en-US"/>
+        </w:rPr>
+        <w:t>Network:</w:t>
+      </w:r>
+    </w:p>
+    <w:p>
+      <w:pPr>
+        <w:pStyle w:val="NoSpacing"/>
+        <w:jc w:val="both"/>
+        <w:rPr>
+          <w:sz w:val="24"/>
+          <w:lang w:val="en-US"/>
+        </w:rPr>
+      </w:pPr>
+      <w:proofErr w:type="gramStart"/>
+      <w:r>
+        <w:rPr>
+          <w:sz w:val="24"/>
+          <w:lang w:val="en-US"/>
+        </w:rPr>
+        <w:t xml:space="preserve">Transfer learning from </w:t>
+      </w:r>
+      <w:proofErr w:type="spellStart"/>
+      <w:r>
+        <w:rPr>
+          <w:sz w:val="24"/>
+          <w:lang w:val="en-US"/>
+        </w:rPr>
+        <w:t>AlexNet</w:t>
+      </w:r>
+      <w:proofErr w:type="spellEnd"/>
+      <w:r>
+        <w:rPr>
+          <w:sz w:val="24"/>
+          <w:lang w:val="en-US"/>
+        </w:rPr>
+        <w:t xml:space="preserve"> changing last 3 layers.</w:t>
       </w:r>
       <w:proofErr w:type="gramEnd"/>
-    </w:p>
-    <w:p>
-      <w:pPr>
-        <w:pStyle w:val="Nessunaspaziatura"/>
-        <w:jc w:val="both"/>
-        <w:rPr>
-          <w:b/>
-          <w:sz w:val="24"/>
-          <w:lang w:val="en-US"/>
-        </w:rPr>
-      </w:pPr>
-    </w:p>
-    <w:p>
-      <w:pPr>
-        <w:pStyle w:val="Nessunaspaziatura"/>
-        <w:jc w:val="both"/>
-        <w:rPr>
-          <w:b/>
-          <w:sz w:val="24"/>
-          <w:lang w:val="en-US"/>
-        </w:rPr>
-      </w:pPr>
-      <w:bookmarkStart w:id="1" w:name="_Hlk5358298"/>
-      <w:r>
-        <w:rPr>
-          <w:b/>
-          <w:sz w:val="24"/>
-          <w:lang w:val="en-US"/>
-        </w:rPr>
-        <w:t>Network:</w:t>
-      </w:r>
-    </w:p>
-    <w:p>
-      <w:pPr>
-        <w:pStyle w:val="Nessunaspaziatura"/>
-        <w:jc w:val="both"/>
-        <w:rPr>
-          <w:sz w:val="24"/>
-          <w:lang w:val="en-US"/>
-        </w:rPr>
-      </w:pPr>
-      <w:r>
-        <w:rPr>
-          <w:sz w:val="24"/>
-          <w:lang w:val="en-US"/>
-        </w:rPr>
-        <w:t xml:space="preserve">Transfer learning from </w:t>
-      </w:r>
-      <w:proofErr w:type="spellStart"/>
-      <w:r>
-        <w:rPr>
-          <w:sz w:val="24"/>
-          <w:lang w:val="en-US"/>
-        </w:rPr>
-        <w:t>AlexNet</w:t>
-      </w:r>
-      <w:proofErr w:type="spellEnd"/>
-      <w:r>
-        <w:rPr>
-          <w:sz w:val="24"/>
-          <w:lang w:val="en-US"/>
-        </w:rPr>
-        <w:t xml:space="preserve"> changing last 3 layers.</w:t>
-      </w:r>
-    </w:p>
-    <w:p>
-      <w:pPr>
-        <w:pStyle w:val="Nessunaspaziatura"/>
-        <w:jc w:val="both"/>
-        <w:rPr>
-          <w:sz w:val="24"/>
-          <w:lang w:val="en-US"/>
-        </w:rPr>
-      </w:pPr>
     </w:p>
     <w:tbl>
       <w:tblPr>
-        <w:tblStyle w:val="Grigliatabella"/>
+        <w:tblStyle w:val="TableGrid"/>
         <w:tblW w:w="0" w:type="auto"/>
         <w:tblBorders>
           <w:top w:val="none" w:sz="0" w:space="0" w:color="auto"/>
@@ -253,7 +230,7 @@
           </w:tcPr>
           <w:p>
             <w:pPr>
-              <w:pStyle w:val="Nessunaspaziatura"/>
+              <w:pStyle w:val="NoSpacing"/>
               <w:jc w:val="both"/>
               <w:rPr>
                 <w:b/>
@@ -272,7 +249,7 @@
           </w:p>
           <w:p>
             <w:pPr>
-              <w:pStyle w:val="Nessunaspaziatura"/>
+              <w:pStyle w:val="NoSpacing"/>
               <w:numPr>
                 <w:ilvl w:val="0"/>
                 <w:numId w:val="1"/>
@@ -293,7 +270,7 @@
           </w:p>
           <w:p>
             <w:pPr>
-              <w:pStyle w:val="Nessunaspaziatura"/>
+              <w:pStyle w:val="NoSpacing"/>
               <w:numPr>
                 <w:ilvl w:val="0"/>
                 <w:numId w:val="1"/>
@@ -318,12 +295,26 @@
                 <w:sz w:val="24"/>
                 <w:lang w:val="en-US"/>
               </w:rPr>
-              <w:t xml:space="preserve"> = 30;</w:t>
-            </w:r>
-          </w:p>
-          <w:p>
-            <w:pPr>
-              <w:pStyle w:val="Nessunaspaziatura"/>
+              <w:t xml:space="preserve"> = </w:t>
+            </w:r>
+            <w:r>
+              <w:rPr>
+                <w:sz w:val="24"/>
+                <w:lang w:val="en-US"/>
+              </w:rPr>
+              <w:t>64</w:t>
+            </w:r>
+            <w:r>
+              <w:rPr>
+                <w:sz w:val="24"/>
+                <w:lang w:val="en-US"/>
+              </w:rPr>
+              <w:t>;</w:t>
+            </w:r>
+          </w:p>
+          <w:p>
+            <w:pPr>
+              <w:pStyle w:val="NoSpacing"/>
               <w:numPr>
                 <w:ilvl w:val="0"/>
                 <w:numId w:val="1"/>
@@ -367,7 +358,7 @@
           </w:p>
           <w:p>
             <w:pPr>
-              <w:pStyle w:val="Nessunaspaziatura"/>
+              <w:pStyle w:val="NoSpacing"/>
               <w:numPr>
                 <w:ilvl w:val="0"/>
                 <w:numId w:val="1"/>
@@ -411,7 +402,7 @@
           </w:p>
           <w:p>
             <w:pPr>
-              <w:pStyle w:val="Nessunaspaziatura"/>
+              <w:pStyle w:val="NoSpacing"/>
               <w:numPr>
                 <w:ilvl w:val="0"/>
                 <w:numId w:val="1"/>
@@ -448,7 +439,7 @@
           </w:p>
           <w:p>
             <w:pPr>
-              <w:pStyle w:val="Nessunaspaziatura"/>
+              <w:pStyle w:val="NoSpacing"/>
               <w:numPr>
                 <w:ilvl w:val="0"/>
                 <w:numId w:val="1"/>
@@ -469,7 +460,7 @@
           </w:p>
           <w:p>
             <w:pPr>
-              <w:pStyle w:val="Nessunaspaziatura"/>
+              <w:pStyle w:val="NoSpacing"/>
               <w:numPr>
                 <w:ilvl w:val="0"/>
                 <w:numId w:val="1"/>
@@ -490,7 +481,7 @@
           </w:p>
           <w:p>
             <w:pPr>
-              <w:pStyle w:val="Nessunaspaziatura"/>
+              <w:pStyle w:val="NoSpacing"/>
               <w:numPr>
                 <w:ilvl w:val="0"/>
                 <w:numId w:val="1"/>
@@ -532,7 +523,7 @@
           </w:tcPr>
           <w:p>
             <w:pPr>
-              <w:pStyle w:val="Nessunaspaziatura"/>
+              <w:pStyle w:val="NoSpacing"/>
               <w:jc w:val="both"/>
               <w:rPr>
                 <w:b/>
@@ -551,7 +542,7 @@
           </w:p>
           <w:p>
             <w:pPr>
-              <w:pStyle w:val="Nessunaspaziatura"/>
+              <w:pStyle w:val="NoSpacing"/>
               <w:numPr>
                 <w:ilvl w:val="0"/>
                 <w:numId w:val="3"/>
@@ -581,7 +572,7 @@
           </w:p>
           <w:p>
             <w:pPr>
-              <w:pStyle w:val="Nessunaspaziatura"/>
+              <w:pStyle w:val="NoSpacing"/>
               <w:numPr>
                 <w:ilvl w:val="0"/>
                 <w:numId w:val="2"/>
@@ -602,7 +593,7 @@
           </w:p>
           <w:p>
             <w:pPr>
-              <w:pStyle w:val="Nessunaspaziatura"/>
+              <w:pStyle w:val="NoSpacing"/>
               <w:jc w:val="both"/>
               <w:rPr>
                 <w:sz w:val="24"/>
@@ -615,17 +606,7 @@
     </w:tbl>
     <w:p>
       <w:pPr>
-        <w:pStyle w:val="Nessunaspaziatura"/>
-        <w:jc w:val="both"/>
-        <w:rPr>
-          <w:sz w:val="24"/>
-          <w:lang w:val="en-US"/>
-        </w:rPr>
-      </w:pPr>
-    </w:p>
-    <w:p>
-      <w:pPr>
-        <w:pStyle w:val="Nessunaspaziatura"/>
+        <w:pStyle w:val="NoSpacing"/>
         <w:jc w:val="both"/>
         <w:rPr>
           <w:b/>
@@ -642,25 +623,1906 @@
         <w:t>Results:</w:t>
       </w:r>
     </w:p>
-    <w:bookmarkEnd w:id="1"/>
-    <w:p>
-      <w:pPr>
-        <w:pStyle w:val="Nessunaspaziatura"/>
+    <w:bookmarkEnd w:id="0"/>
+    <w:p>
+      <w:pPr>
+        <w:pStyle w:val="NoSpacing"/>
         <w:jc w:val="both"/>
         <w:rPr>
           <w:noProof/>
         </w:rPr>
       </w:pPr>
-    </w:p>
-    <w:p>
-      <w:pPr>
-        <w:pStyle w:val="Nessunaspaziatura"/>
-        <w:jc w:val="both"/>
-        <w:rPr>
-          <w:sz w:val="24"/>
-          <w:lang w:val="en-US"/>
-        </w:rPr>
-      </w:pPr>
+      <w:r>
+        <w:rPr>
+          <w:noProof/>
+          <w:lang w:eastAsia="it-IT"/>
+        </w:rPr>
+        <w:drawing>
+          <wp:inline distT="0" distB="0" distL="0" distR="0" wp14:anchorId="3BA50D96" wp14:editId="19045721">
+            <wp:extent cx="2143125" cy="4229100"/>
+            <wp:effectExtent l="0" t="0" r="9525" b="0"/>
+            <wp:docPr id="1" name="Picture 1"/>
+            <wp:cNvGraphicFramePr>
+              <a:graphicFrameLocks xmlns:a="http://schemas.openxmlformats.org/drawingml/2006/main" noChangeAspect="1"/>
+            </wp:cNvGraphicFramePr>
+            <a:graphic xmlns:a="http://schemas.openxmlformats.org/drawingml/2006/main">
+              <a:graphicData uri="http://schemas.openxmlformats.org/drawingml/2006/picture">
+                <pic:pic xmlns:pic="http://schemas.openxmlformats.org/drawingml/2006/picture">
+                  <pic:nvPicPr>
+                    <pic:cNvPr id="0" name=""/>
+                    <pic:cNvPicPr/>
+                  </pic:nvPicPr>
+                  <pic:blipFill>
+                    <a:blip r:embed="rId10"/>
+                    <a:stretch>
+                      <a:fillRect/>
+                    </a:stretch>
+                  </pic:blipFill>
+                  <pic:spPr>
+                    <a:xfrm>
+                      <a:off x="0" y="0"/>
+                      <a:ext cx="2143125" cy="4229100"/>
+                    </a:xfrm>
+                    <a:prstGeom prst="rect">
+                      <a:avLst/>
+                    </a:prstGeom>
+                  </pic:spPr>
+                </pic:pic>
+              </a:graphicData>
+            </a:graphic>
+          </wp:inline>
+        </w:drawing>
+      </w:r>
+    </w:p>
+    <w:p>
+      <w:pPr>
+        <w:pStyle w:val="NoSpacing"/>
+        <w:jc w:val="both"/>
+        <w:rPr>
+          <w:noProof/>
+        </w:rPr>
+      </w:pPr>
+    </w:p>
+    <w:p>
+      <w:pPr>
+        <w:pStyle w:val="NoSpacing"/>
+        <w:jc w:val="both"/>
+        <w:rPr>
+          <w:b/>
+          <w:sz w:val="32"/>
+          <w:lang w:val="en-US"/>
+        </w:rPr>
+      </w:pPr>
+      <w:r>
+        <w:rPr>
+          <w:b/>
+          <w:sz w:val="32"/>
+          <w:lang w:val="en-US"/>
+        </w:rPr>
+        <w:lastRenderedPageBreak/>
+        <w:t>Approach 2</w:t>
+      </w:r>
+      <w:r>
+        <w:rPr>
+          <w:b/>
+          <w:sz w:val="32"/>
+          <w:lang w:val="en-US"/>
+        </w:rPr>
+        <w:t xml:space="preserve"> - </w:t>
+      </w:r>
+      <w:r>
+        <w:rPr>
+          <w:b/>
+          <w:sz w:val="32"/>
+          <w:lang w:val="en-US"/>
+        </w:rPr>
+        <w:t>2019_04_25_17_25</w:t>
+      </w:r>
+    </w:p>
+    <w:p>
+      <w:pPr>
+        <w:pStyle w:val="NoSpacing"/>
+        <w:jc w:val="both"/>
+        <w:rPr>
+          <w:b/>
+          <w:sz w:val="24"/>
+          <w:lang w:val="en-US"/>
+        </w:rPr>
+      </w:pPr>
+      <w:r>
+        <w:rPr>
+          <w:b/>
+          <w:sz w:val="24"/>
+          <w:lang w:val="en-US"/>
+        </w:rPr>
+        <w:t>Network:</w:t>
+      </w:r>
+    </w:p>
+    <w:p>
+      <w:pPr>
+        <w:pStyle w:val="NoSpacing"/>
+        <w:jc w:val="both"/>
+        <w:rPr>
+          <w:sz w:val="24"/>
+          <w:lang w:val="en-US"/>
+        </w:rPr>
+      </w:pPr>
+      <w:proofErr w:type="gramStart"/>
+      <w:r>
+        <w:rPr>
+          <w:sz w:val="24"/>
+          <w:lang w:val="en-US"/>
+        </w:rPr>
+        <w:t xml:space="preserve">Transfer learning from </w:t>
+      </w:r>
+      <w:proofErr w:type="spellStart"/>
+      <w:r>
+        <w:rPr>
+          <w:sz w:val="24"/>
+          <w:lang w:val="en-US"/>
+        </w:rPr>
+        <w:t>AlexNet</w:t>
+      </w:r>
+      <w:proofErr w:type="spellEnd"/>
+      <w:r>
+        <w:rPr>
+          <w:sz w:val="24"/>
+          <w:lang w:val="en-US"/>
+        </w:rPr>
+        <w:t xml:space="preserve"> changing last 3 layers.</w:t>
+      </w:r>
+      <w:proofErr w:type="gramEnd"/>
+    </w:p>
+    <w:tbl>
+      <w:tblPr>
+        <w:tblStyle w:val="TableGrid"/>
+        <w:tblW w:w="0" w:type="auto"/>
+        <w:tblBorders>
+          <w:top w:val="none" w:sz="0" w:space="0" w:color="auto"/>
+          <w:left w:val="none" w:sz="0" w:space="0" w:color="auto"/>
+          <w:bottom w:val="none" w:sz="0" w:space="0" w:color="auto"/>
+          <w:right w:val="none" w:sz="0" w:space="0" w:color="auto"/>
+          <w:insideH w:val="none" w:sz="0" w:space="0" w:color="auto"/>
+          <w:insideV w:val="none" w:sz="0" w:space="0" w:color="auto"/>
+        </w:tblBorders>
+        <w:tblCellMar>
+          <w:left w:w="0" w:type="dxa"/>
+          <w:right w:w="0" w:type="dxa"/>
+        </w:tblCellMar>
+        <w:tblLook w:val="04A0" w:firstRow="1" w:lastRow="0" w:firstColumn="1" w:lastColumn="0" w:noHBand="0" w:noVBand="1"/>
+      </w:tblPr>
+      <w:tblGrid>
+        <w:gridCol w:w="4814"/>
+        <w:gridCol w:w="4814"/>
+      </w:tblGrid>
+      <w:tr>
+        <w:tc>
+          <w:tcPr>
+            <w:tcW w:w="4814" w:type="dxa"/>
+          </w:tcPr>
+          <w:p>
+            <w:pPr>
+              <w:pStyle w:val="NoSpacing"/>
+              <w:jc w:val="both"/>
+              <w:rPr>
+                <w:b/>
+                <w:sz w:val="24"/>
+                <w:lang w:val="en-US"/>
+              </w:rPr>
+            </w:pPr>
+            <w:r>
+              <w:rPr>
+                <w:b/>
+                <w:sz w:val="24"/>
+                <w:lang w:val="en-US"/>
+              </w:rPr>
+              <w:t>Training parameters:</w:t>
+            </w:r>
+          </w:p>
+          <w:p>
+            <w:pPr>
+              <w:pStyle w:val="NoSpacing"/>
+              <w:numPr>
+                <w:ilvl w:val="0"/>
+                <w:numId w:val="1"/>
+              </w:numPr>
+              <w:jc w:val="both"/>
+              <w:rPr>
+                <w:sz w:val="24"/>
+                <w:lang w:val="en-US"/>
+              </w:rPr>
+            </w:pPr>
+            <w:r>
+              <w:rPr>
+                <w:sz w:val="24"/>
+                <w:lang w:val="en-US"/>
+              </w:rPr>
+              <w:t>folds=3;</w:t>
+            </w:r>
+          </w:p>
+          <w:p>
+            <w:pPr>
+              <w:pStyle w:val="NoSpacing"/>
+              <w:numPr>
+                <w:ilvl w:val="0"/>
+                <w:numId w:val="1"/>
+              </w:numPr>
+              <w:jc w:val="both"/>
+              <w:rPr>
+                <w:sz w:val="24"/>
+                <w:lang w:val="en-US"/>
+              </w:rPr>
+            </w:pPr>
+            <w:proofErr w:type="spellStart"/>
+            <w:r>
+              <w:rPr>
+                <w:sz w:val="24"/>
+                <w:lang w:val="en-US"/>
+              </w:rPr>
+              <w:t>miniBatchSize</w:t>
+            </w:r>
+            <w:proofErr w:type="spellEnd"/>
+            <w:r>
+              <w:rPr>
+                <w:sz w:val="24"/>
+                <w:lang w:val="en-US"/>
+              </w:rPr>
+              <w:t xml:space="preserve"> = </w:t>
+            </w:r>
+            <w:r>
+              <w:rPr>
+                <w:sz w:val="24"/>
+                <w:lang w:val="en-US"/>
+              </w:rPr>
+              <w:t>30</w:t>
+            </w:r>
+            <w:r>
+              <w:rPr>
+                <w:sz w:val="24"/>
+                <w:lang w:val="en-US"/>
+              </w:rPr>
+              <w:t>;</w:t>
+            </w:r>
+          </w:p>
+          <w:p>
+            <w:pPr>
+              <w:pStyle w:val="NoSpacing"/>
+              <w:numPr>
+                <w:ilvl w:val="0"/>
+                <w:numId w:val="1"/>
+              </w:numPr>
+              <w:jc w:val="both"/>
+              <w:rPr>
+                <w:sz w:val="24"/>
+                <w:lang w:val="en-US"/>
+              </w:rPr>
+            </w:pPr>
+            <w:proofErr w:type="spellStart"/>
+            <w:r>
+              <w:rPr>
+                <w:sz w:val="24"/>
+                <w:lang w:val="en-US"/>
+              </w:rPr>
+              <w:t>learningRate</w:t>
+            </w:r>
+            <w:proofErr w:type="spellEnd"/>
+            <w:r>
+              <w:rPr>
+                <w:sz w:val="24"/>
+                <w:lang w:val="en-US"/>
+              </w:rPr>
+              <w:t xml:space="preserve"> = 1e-</w:t>
+            </w:r>
+            <w:r>
+              <w:rPr>
+                <w:sz w:val="24"/>
+                <w:lang w:val="en-US"/>
+              </w:rPr>
+              <w:t>4</w:t>
+            </w:r>
+            <w:r>
+              <w:rPr>
+                <w:sz w:val="24"/>
+                <w:lang w:val="en-US"/>
+              </w:rPr>
+              <w:t>;</w:t>
+            </w:r>
+          </w:p>
+          <w:p>
+            <w:pPr>
+              <w:pStyle w:val="NoSpacing"/>
+              <w:numPr>
+                <w:ilvl w:val="0"/>
+                <w:numId w:val="1"/>
+              </w:numPr>
+              <w:jc w:val="both"/>
+              <w:rPr>
+                <w:sz w:val="24"/>
+                <w:lang w:val="en-US"/>
+              </w:rPr>
+            </w:pPr>
+            <w:proofErr w:type="spellStart"/>
+            <w:r>
+              <w:rPr>
+                <w:sz w:val="24"/>
+                <w:lang w:val="en-US"/>
+              </w:rPr>
+              <w:t>maxEpochs</w:t>
+            </w:r>
+            <w:proofErr w:type="spellEnd"/>
+            <w:r>
+              <w:rPr>
+                <w:sz w:val="24"/>
+                <w:lang w:val="en-US"/>
+              </w:rPr>
+              <w:t>=</w:t>
+            </w:r>
+            <w:r>
+              <w:rPr>
+                <w:sz w:val="24"/>
+                <w:lang w:val="en-US"/>
+              </w:rPr>
+              <w:t>2</w:t>
+            </w:r>
+            <w:r>
+              <w:rPr>
+                <w:sz w:val="24"/>
+                <w:lang w:val="en-US"/>
+              </w:rPr>
+              <w:t>0;</w:t>
+            </w:r>
+          </w:p>
+          <w:p>
+            <w:pPr>
+              <w:pStyle w:val="NoSpacing"/>
+              <w:numPr>
+                <w:ilvl w:val="0"/>
+                <w:numId w:val="1"/>
+              </w:numPr>
+              <w:jc w:val="both"/>
+              <w:rPr>
+                <w:sz w:val="24"/>
+                <w:lang w:val="en-US"/>
+              </w:rPr>
+            </w:pPr>
+            <w:r>
+              <w:rPr>
+                <w:sz w:val="24"/>
+                <w:lang w:val="en-US"/>
+              </w:rPr>
+              <w:t>optimizer='</w:t>
+            </w:r>
+            <w:proofErr w:type="spellStart"/>
+            <w:r>
+              <w:rPr>
+                <w:sz w:val="24"/>
+                <w:lang w:val="en-US"/>
+              </w:rPr>
+              <w:t>sgdm</w:t>
+            </w:r>
+            <w:proofErr w:type="spellEnd"/>
+            <w:r>
+              <w:rPr>
+                <w:sz w:val="24"/>
+                <w:lang w:val="en-US"/>
+              </w:rPr>
+              <w:t>';</w:t>
+            </w:r>
+          </w:p>
+          <w:p>
+            <w:pPr>
+              <w:pStyle w:val="NoSpacing"/>
+              <w:numPr>
+                <w:ilvl w:val="0"/>
+                <w:numId w:val="1"/>
+              </w:numPr>
+              <w:jc w:val="both"/>
+              <w:rPr>
+                <w:sz w:val="24"/>
+                <w:lang w:val="en-US"/>
+              </w:rPr>
+            </w:pPr>
+            <w:r>
+              <w:rPr>
+                <w:sz w:val="24"/>
+                <w:lang w:val="en-US"/>
+              </w:rPr>
+              <w:t>"L2Regularization", 0.0001</w:t>
+            </w:r>
+          </w:p>
+        </w:tc>
+        <w:tc>
+          <w:tcPr>
+            <w:tcW w:w="4814" w:type="dxa"/>
+          </w:tcPr>
+          <w:p>
+            <w:pPr>
+              <w:pStyle w:val="NoSpacing"/>
+              <w:jc w:val="both"/>
+              <w:rPr>
+                <w:b/>
+                <w:sz w:val="24"/>
+                <w:lang w:val="en-US"/>
+              </w:rPr>
+            </w:pPr>
+            <w:r>
+              <w:rPr>
+                <w:b/>
+                <w:sz w:val="24"/>
+                <w:lang w:val="en-US"/>
+              </w:rPr>
+              <w:t>Dataset:</w:t>
+            </w:r>
+          </w:p>
+          <w:p>
+            <w:pPr>
+              <w:pStyle w:val="NoSpacing"/>
+              <w:numPr>
+                <w:ilvl w:val="0"/>
+                <w:numId w:val="3"/>
+              </w:numPr>
+              <w:jc w:val="both"/>
+              <w:rPr>
+                <w:sz w:val="24"/>
+                <w:lang w:val="en-US"/>
+              </w:rPr>
+            </w:pPr>
+            <w:proofErr w:type="spellStart"/>
+            <w:r>
+              <w:rPr>
+                <w:sz w:val="24"/>
+                <w:lang w:val="en-US"/>
+              </w:rPr>
+              <w:t>nSlices</w:t>
+            </w:r>
+            <w:proofErr w:type="spellEnd"/>
+            <w:r>
+              <w:rPr>
+                <w:sz w:val="24"/>
+                <w:lang w:val="en-US"/>
+              </w:rPr>
+              <w:t>=6;</w:t>
+            </w:r>
+          </w:p>
+          <w:p>
+            <w:pPr>
+              <w:pStyle w:val="NoSpacing"/>
+              <w:numPr>
+                <w:ilvl w:val="0"/>
+                <w:numId w:val="2"/>
+              </w:numPr>
+              <w:jc w:val="both"/>
+              <w:rPr>
+                <w:sz w:val="24"/>
+                <w:lang w:val="en-US"/>
+              </w:rPr>
+            </w:pPr>
+            <w:r>
+              <w:rPr>
+                <w:sz w:val="24"/>
+                <w:lang w:val="en-US"/>
+              </w:rPr>
+              <w:t>gap=2;</w:t>
+            </w:r>
+          </w:p>
+          <w:p>
+            <w:pPr>
+              <w:pStyle w:val="NoSpacing"/>
+              <w:jc w:val="both"/>
+              <w:rPr>
+                <w:sz w:val="24"/>
+                <w:lang w:val="en-US"/>
+              </w:rPr>
+            </w:pPr>
+          </w:p>
+        </w:tc>
+      </w:tr>
+    </w:tbl>
+    <w:p>
+      <w:pPr>
+        <w:pStyle w:val="NoSpacing"/>
+        <w:jc w:val="both"/>
+        <w:rPr>
+          <w:b/>
+          <w:sz w:val="24"/>
+          <w:lang w:val="en-US"/>
+        </w:rPr>
+      </w:pPr>
+      <w:r>
+        <w:rPr>
+          <w:b/>
+          <w:sz w:val="24"/>
+          <w:lang w:val="en-US"/>
+        </w:rPr>
+        <w:t>Results:</w:t>
+      </w:r>
+    </w:p>
+    <w:p>
+      <w:pPr>
+        <w:pStyle w:val="NoSpacing"/>
+        <w:jc w:val="both"/>
+        <w:rPr>
+          <w:noProof/>
+        </w:rPr>
+      </w:pPr>
+      <w:r>
+        <w:rPr>
+          <w:noProof/>
+          <w:lang w:eastAsia="it-IT"/>
+        </w:rPr>
+        <w:drawing>
+          <wp:inline distT="0" distB="0" distL="0" distR="0" wp14:anchorId="1A2383B3" wp14:editId="51EFE46A">
+            <wp:extent cx="2209800" cy="4257675"/>
+            <wp:effectExtent l="0" t="0" r="0" b="9525"/>
+            <wp:docPr id="2" name="Picture 2"/>
+            <wp:cNvGraphicFramePr>
+              <a:graphicFrameLocks xmlns:a="http://schemas.openxmlformats.org/drawingml/2006/main" noChangeAspect="1"/>
+            </wp:cNvGraphicFramePr>
+            <a:graphic xmlns:a="http://schemas.openxmlformats.org/drawingml/2006/main">
+              <a:graphicData uri="http://schemas.openxmlformats.org/drawingml/2006/picture">
+                <pic:pic xmlns:pic="http://schemas.openxmlformats.org/drawingml/2006/picture">
+                  <pic:nvPicPr>
+                    <pic:cNvPr id="0" name=""/>
+                    <pic:cNvPicPr/>
+                  </pic:nvPicPr>
+                  <pic:blipFill>
+                    <a:blip r:embed="rId11"/>
+                    <a:stretch>
+                      <a:fillRect/>
+                    </a:stretch>
+                  </pic:blipFill>
+                  <pic:spPr>
+                    <a:xfrm>
+                      <a:off x="0" y="0"/>
+                      <a:ext cx="2209800" cy="4257675"/>
+                    </a:xfrm>
+                    <a:prstGeom prst="rect">
+                      <a:avLst/>
+                    </a:prstGeom>
+                  </pic:spPr>
+                </pic:pic>
+              </a:graphicData>
+            </a:graphic>
+          </wp:inline>
+        </w:drawing>
+      </w:r>
+    </w:p>
+    <w:p>
+      <w:pPr>
+        <w:pStyle w:val="NoSpacing"/>
+        <w:jc w:val="both"/>
+        <w:rPr>
+          <w:noProof/>
+        </w:rPr>
+      </w:pPr>
+    </w:p>
+    <w:p>
+      <w:pPr>
+        <w:pStyle w:val="NoSpacing"/>
+        <w:jc w:val="both"/>
+        <w:rPr>
+          <w:noProof/>
+        </w:rPr>
+      </w:pPr>
+    </w:p>
+    <w:p>
+      <w:pPr>
+        <w:pStyle w:val="NoSpacing"/>
+        <w:jc w:val="both"/>
+        <w:rPr>
+          <w:noProof/>
+        </w:rPr>
+      </w:pPr>
+    </w:p>
+    <w:p>
+      <w:pPr>
+        <w:pStyle w:val="NoSpacing"/>
+        <w:jc w:val="both"/>
+        <w:rPr>
+          <w:noProof/>
+        </w:rPr>
+      </w:pPr>
+    </w:p>
+    <w:p>
+      <w:pPr>
+        <w:pStyle w:val="NoSpacing"/>
+        <w:jc w:val="both"/>
+        <w:rPr>
+          <w:noProof/>
+        </w:rPr>
+      </w:pPr>
+    </w:p>
+    <w:p>
+      <w:pPr>
+        <w:pStyle w:val="NoSpacing"/>
+        <w:jc w:val="both"/>
+        <w:rPr>
+          <w:noProof/>
+        </w:rPr>
+      </w:pPr>
+    </w:p>
+    <w:p>
+      <w:pPr>
+        <w:pStyle w:val="NoSpacing"/>
+        <w:jc w:val="both"/>
+        <w:rPr>
+          <w:noProof/>
+        </w:rPr>
+      </w:pPr>
+    </w:p>
+    <w:p>
+      <w:pPr>
+        <w:pStyle w:val="NoSpacing"/>
+        <w:jc w:val="both"/>
+        <w:rPr>
+          <w:noProof/>
+        </w:rPr>
+      </w:pPr>
+    </w:p>
+    <w:p>
+      <w:pPr>
+        <w:pStyle w:val="NoSpacing"/>
+        <w:jc w:val="both"/>
+        <w:rPr>
+          <w:noProof/>
+        </w:rPr>
+      </w:pPr>
+    </w:p>
+    <w:p>
+      <w:pPr>
+        <w:pStyle w:val="NoSpacing"/>
+        <w:jc w:val="both"/>
+        <w:rPr>
+          <w:noProof/>
+        </w:rPr>
+      </w:pPr>
+    </w:p>
+    <w:p>
+      <w:pPr>
+        <w:pStyle w:val="NoSpacing"/>
+        <w:jc w:val="both"/>
+        <w:rPr>
+          <w:noProof/>
+        </w:rPr>
+      </w:pPr>
+    </w:p>
+    <w:p>
+      <w:pPr>
+        <w:pStyle w:val="NoSpacing"/>
+        <w:jc w:val="both"/>
+        <w:rPr>
+          <w:noProof/>
+        </w:rPr>
+      </w:pPr>
+    </w:p>
+    <w:p>
+      <w:pPr>
+        <w:pStyle w:val="NoSpacing"/>
+        <w:jc w:val="both"/>
+        <w:rPr>
+          <w:noProof/>
+        </w:rPr>
+      </w:pPr>
+    </w:p>
+    <w:p>
+      <w:pPr>
+        <w:pStyle w:val="NoSpacing"/>
+        <w:jc w:val="both"/>
+        <w:rPr>
+          <w:b/>
+          <w:sz w:val="32"/>
+          <w:lang w:val="en-US"/>
+        </w:rPr>
+      </w:pPr>
+    </w:p>
+    <w:p>
+      <w:pPr>
+        <w:pStyle w:val="NoSpacing"/>
+        <w:jc w:val="both"/>
+        <w:rPr>
+          <w:b/>
+          <w:sz w:val="32"/>
+          <w:lang w:val="en-US"/>
+        </w:rPr>
+      </w:pPr>
+      <w:r>
+        <w:rPr>
+          <w:b/>
+          <w:sz w:val="32"/>
+          <w:lang w:val="en-US"/>
+        </w:rPr>
+        <w:lastRenderedPageBreak/>
+        <w:t>Approach 3</w:t>
+      </w:r>
+      <w:r>
+        <w:rPr>
+          <w:b/>
+          <w:sz w:val="32"/>
+          <w:lang w:val="en-US"/>
+        </w:rPr>
+        <w:t xml:space="preserve"> - </w:t>
+      </w:r>
+      <w:r>
+        <w:rPr>
+          <w:b/>
+          <w:sz w:val="32"/>
+          <w:lang w:val="en-US"/>
+        </w:rPr>
+        <w:t>2019_04_25_17_40</w:t>
+      </w:r>
+    </w:p>
+    <w:p>
+      <w:pPr>
+        <w:pStyle w:val="NoSpacing"/>
+        <w:jc w:val="both"/>
+        <w:rPr>
+          <w:b/>
+          <w:sz w:val="24"/>
+          <w:lang w:val="en-US"/>
+        </w:rPr>
+      </w:pPr>
+      <w:r>
+        <w:rPr>
+          <w:b/>
+          <w:sz w:val="24"/>
+          <w:lang w:val="en-US"/>
+        </w:rPr>
+        <w:t>Network:</w:t>
+      </w:r>
+    </w:p>
+    <w:p>
+      <w:pPr>
+        <w:pStyle w:val="NoSpacing"/>
+        <w:jc w:val="both"/>
+        <w:rPr>
+          <w:sz w:val="24"/>
+          <w:lang w:val="en-US"/>
+        </w:rPr>
+      </w:pPr>
+      <w:proofErr w:type="gramStart"/>
+      <w:r>
+        <w:rPr>
+          <w:sz w:val="24"/>
+          <w:lang w:val="en-US"/>
+        </w:rPr>
+        <w:t xml:space="preserve">Transfer learning from </w:t>
+      </w:r>
+      <w:proofErr w:type="spellStart"/>
+      <w:r>
+        <w:rPr>
+          <w:sz w:val="24"/>
+          <w:lang w:val="en-US"/>
+        </w:rPr>
+        <w:t>AlexNet</w:t>
+      </w:r>
+      <w:proofErr w:type="spellEnd"/>
+      <w:r>
+        <w:rPr>
+          <w:sz w:val="24"/>
+          <w:lang w:val="en-US"/>
+        </w:rPr>
+        <w:t xml:space="preserve"> changing last 3 layers.</w:t>
+      </w:r>
+      <w:proofErr w:type="gramEnd"/>
+    </w:p>
+    <w:tbl>
+      <w:tblPr>
+        <w:tblStyle w:val="TableGrid"/>
+        <w:tblW w:w="0" w:type="auto"/>
+        <w:tblBorders>
+          <w:top w:val="none" w:sz="0" w:space="0" w:color="auto"/>
+          <w:left w:val="none" w:sz="0" w:space="0" w:color="auto"/>
+          <w:bottom w:val="none" w:sz="0" w:space="0" w:color="auto"/>
+          <w:right w:val="none" w:sz="0" w:space="0" w:color="auto"/>
+          <w:insideH w:val="none" w:sz="0" w:space="0" w:color="auto"/>
+          <w:insideV w:val="none" w:sz="0" w:space="0" w:color="auto"/>
+        </w:tblBorders>
+        <w:tblCellMar>
+          <w:left w:w="0" w:type="dxa"/>
+          <w:right w:w="0" w:type="dxa"/>
+        </w:tblCellMar>
+        <w:tblLook w:val="04A0" w:firstRow="1" w:lastRow="0" w:firstColumn="1" w:lastColumn="0" w:noHBand="0" w:noVBand="1"/>
+      </w:tblPr>
+      <w:tblGrid>
+        <w:gridCol w:w="4814"/>
+        <w:gridCol w:w="4814"/>
+      </w:tblGrid>
+      <w:tr>
+        <w:tc>
+          <w:tcPr>
+            <w:tcW w:w="4814" w:type="dxa"/>
+          </w:tcPr>
+          <w:p>
+            <w:pPr>
+              <w:pStyle w:val="NoSpacing"/>
+              <w:jc w:val="both"/>
+              <w:rPr>
+                <w:b/>
+                <w:sz w:val="24"/>
+                <w:lang w:val="en-US"/>
+              </w:rPr>
+            </w:pPr>
+            <w:r>
+              <w:rPr>
+                <w:b/>
+                <w:sz w:val="24"/>
+                <w:lang w:val="en-US"/>
+              </w:rPr>
+              <w:t>Training parameters:</w:t>
+            </w:r>
+          </w:p>
+          <w:p>
+            <w:pPr>
+              <w:pStyle w:val="NoSpacing"/>
+              <w:numPr>
+                <w:ilvl w:val="0"/>
+                <w:numId w:val="1"/>
+              </w:numPr>
+              <w:jc w:val="both"/>
+              <w:rPr>
+                <w:sz w:val="24"/>
+                <w:lang w:val="en-US"/>
+              </w:rPr>
+            </w:pPr>
+            <w:r>
+              <w:rPr>
+                <w:sz w:val="24"/>
+                <w:lang w:val="en-US"/>
+              </w:rPr>
+              <w:t>folds=3;</w:t>
+            </w:r>
+          </w:p>
+          <w:p>
+            <w:pPr>
+              <w:pStyle w:val="NoSpacing"/>
+              <w:numPr>
+                <w:ilvl w:val="0"/>
+                <w:numId w:val="1"/>
+              </w:numPr>
+              <w:jc w:val="both"/>
+              <w:rPr>
+                <w:sz w:val="24"/>
+                <w:lang w:val="en-US"/>
+              </w:rPr>
+            </w:pPr>
+            <w:proofErr w:type="spellStart"/>
+            <w:r>
+              <w:rPr>
+                <w:sz w:val="24"/>
+                <w:lang w:val="en-US"/>
+              </w:rPr>
+              <w:t>miniBatchSize</w:t>
+            </w:r>
+            <w:proofErr w:type="spellEnd"/>
+            <w:r>
+              <w:rPr>
+                <w:sz w:val="24"/>
+                <w:lang w:val="en-US"/>
+              </w:rPr>
+              <w:t xml:space="preserve"> = </w:t>
+            </w:r>
+            <w:r>
+              <w:rPr>
+                <w:sz w:val="24"/>
+                <w:lang w:val="en-US"/>
+              </w:rPr>
+              <w:t>30</w:t>
+            </w:r>
+            <w:r>
+              <w:rPr>
+                <w:sz w:val="24"/>
+                <w:lang w:val="en-US"/>
+              </w:rPr>
+              <w:t>;</w:t>
+            </w:r>
+          </w:p>
+          <w:p>
+            <w:pPr>
+              <w:pStyle w:val="NoSpacing"/>
+              <w:numPr>
+                <w:ilvl w:val="0"/>
+                <w:numId w:val="1"/>
+              </w:numPr>
+              <w:jc w:val="both"/>
+              <w:rPr>
+                <w:sz w:val="24"/>
+                <w:lang w:val="en-US"/>
+              </w:rPr>
+            </w:pPr>
+            <w:proofErr w:type="spellStart"/>
+            <w:r>
+              <w:rPr>
+                <w:sz w:val="24"/>
+                <w:lang w:val="en-US"/>
+              </w:rPr>
+              <w:t>learningRate</w:t>
+            </w:r>
+            <w:proofErr w:type="spellEnd"/>
+            <w:r>
+              <w:rPr>
+                <w:sz w:val="24"/>
+                <w:lang w:val="en-US"/>
+              </w:rPr>
+              <w:t xml:space="preserve"> = 1e-</w:t>
+            </w:r>
+            <w:r>
+              <w:rPr>
+                <w:sz w:val="24"/>
+                <w:lang w:val="en-US"/>
+              </w:rPr>
+              <w:t>4</w:t>
+            </w:r>
+            <w:r>
+              <w:rPr>
+                <w:sz w:val="24"/>
+                <w:lang w:val="en-US"/>
+              </w:rPr>
+              <w:t>;</w:t>
+            </w:r>
+          </w:p>
+          <w:p>
+            <w:pPr>
+              <w:pStyle w:val="NoSpacing"/>
+              <w:numPr>
+                <w:ilvl w:val="0"/>
+                <w:numId w:val="1"/>
+              </w:numPr>
+              <w:jc w:val="both"/>
+              <w:rPr>
+                <w:sz w:val="24"/>
+                <w:lang w:val="en-US"/>
+              </w:rPr>
+            </w:pPr>
+            <w:proofErr w:type="spellStart"/>
+            <w:r>
+              <w:rPr>
+                <w:sz w:val="24"/>
+                <w:lang w:val="en-US"/>
+              </w:rPr>
+              <w:t>maxEpochs</w:t>
+            </w:r>
+            <w:proofErr w:type="spellEnd"/>
+            <w:r>
+              <w:rPr>
+                <w:sz w:val="24"/>
+                <w:lang w:val="en-US"/>
+              </w:rPr>
+              <w:t>=</w:t>
+            </w:r>
+            <w:r>
+              <w:rPr>
+                <w:sz w:val="24"/>
+                <w:lang w:val="en-US"/>
+              </w:rPr>
+              <w:t>2</w:t>
+            </w:r>
+            <w:r>
+              <w:rPr>
+                <w:sz w:val="24"/>
+                <w:lang w:val="en-US"/>
+              </w:rPr>
+              <w:t>0;</w:t>
+            </w:r>
+          </w:p>
+          <w:p>
+            <w:pPr>
+              <w:pStyle w:val="NoSpacing"/>
+              <w:numPr>
+                <w:ilvl w:val="0"/>
+                <w:numId w:val="1"/>
+              </w:numPr>
+              <w:jc w:val="both"/>
+              <w:rPr>
+                <w:sz w:val="24"/>
+                <w:lang w:val="en-US"/>
+              </w:rPr>
+            </w:pPr>
+            <w:r>
+              <w:rPr>
+                <w:sz w:val="24"/>
+                <w:lang w:val="en-US"/>
+              </w:rPr>
+              <w:t>optimizer=</w:t>
+            </w:r>
+            <w:r>
+              <w:rPr>
+                <w:sz w:val="24"/>
+                <w:lang w:val="en-US"/>
+              </w:rPr>
+              <w:t>’</w:t>
+            </w:r>
+            <w:proofErr w:type="spellStart"/>
+            <w:r>
+              <w:rPr>
+                <w:sz w:val="24"/>
+                <w:lang w:val="en-US"/>
+              </w:rPr>
+              <w:t>adam</w:t>
+            </w:r>
+            <w:proofErr w:type="spellEnd"/>
+            <w:r>
+              <w:rPr>
+                <w:sz w:val="24"/>
+                <w:lang w:val="en-US"/>
+              </w:rPr>
+              <w:t>’</w:t>
+            </w:r>
+            <w:r>
+              <w:rPr>
+                <w:sz w:val="24"/>
+                <w:lang w:val="en-US"/>
+              </w:rPr>
+              <w:t>;</w:t>
+            </w:r>
+          </w:p>
+          <w:p>
+            <w:pPr>
+              <w:pStyle w:val="NoSpacing"/>
+              <w:numPr>
+                <w:ilvl w:val="0"/>
+                <w:numId w:val="1"/>
+              </w:numPr>
+              <w:jc w:val="both"/>
+              <w:rPr>
+                <w:sz w:val="24"/>
+                <w:lang w:val="en-US"/>
+              </w:rPr>
+            </w:pPr>
+            <w:r>
+              <w:rPr>
+                <w:sz w:val="24"/>
+                <w:lang w:val="en-US"/>
+              </w:rPr>
+              <w:t>"L2Regularization", 0.0001</w:t>
+            </w:r>
+          </w:p>
+        </w:tc>
+        <w:tc>
+          <w:tcPr>
+            <w:tcW w:w="4814" w:type="dxa"/>
+          </w:tcPr>
+          <w:p>
+            <w:pPr>
+              <w:pStyle w:val="NoSpacing"/>
+              <w:jc w:val="both"/>
+              <w:rPr>
+                <w:b/>
+                <w:sz w:val="24"/>
+                <w:lang w:val="en-US"/>
+              </w:rPr>
+            </w:pPr>
+            <w:r>
+              <w:rPr>
+                <w:b/>
+                <w:sz w:val="24"/>
+                <w:lang w:val="en-US"/>
+              </w:rPr>
+              <w:t>Dataset:</w:t>
+            </w:r>
+          </w:p>
+          <w:p>
+            <w:pPr>
+              <w:pStyle w:val="NoSpacing"/>
+              <w:numPr>
+                <w:ilvl w:val="0"/>
+                <w:numId w:val="3"/>
+              </w:numPr>
+              <w:jc w:val="both"/>
+              <w:rPr>
+                <w:sz w:val="24"/>
+                <w:lang w:val="en-US"/>
+              </w:rPr>
+            </w:pPr>
+            <w:proofErr w:type="spellStart"/>
+            <w:r>
+              <w:rPr>
+                <w:sz w:val="24"/>
+                <w:lang w:val="en-US"/>
+              </w:rPr>
+              <w:t>nSlices</w:t>
+            </w:r>
+            <w:proofErr w:type="spellEnd"/>
+            <w:r>
+              <w:rPr>
+                <w:sz w:val="24"/>
+                <w:lang w:val="en-US"/>
+              </w:rPr>
+              <w:t>=6;</w:t>
+            </w:r>
+          </w:p>
+          <w:p>
+            <w:pPr>
+              <w:pStyle w:val="NoSpacing"/>
+              <w:numPr>
+                <w:ilvl w:val="0"/>
+                <w:numId w:val="2"/>
+              </w:numPr>
+              <w:jc w:val="both"/>
+              <w:rPr>
+                <w:sz w:val="24"/>
+                <w:lang w:val="en-US"/>
+              </w:rPr>
+            </w:pPr>
+            <w:r>
+              <w:rPr>
+                <w:sz w:val="24"/>
+                <w:lang w:val="en-US"/>
+              </w:rPr>
+              <w:t>gap=2;</w:t>
+            </w:r>
+          </w:p>
+          <w:p>
+            <w:pPr>
+              <w:pStyle w:val="NoSpacing"/>
+              <w:jc w:val="both"/>
+              <w:rPr>
+                <w:sz w:val="24"/>
+                <w:lang w:val="en-US"/>
+              </w:rPr>
+            </w:pPr>
+          </w:p>
+        </w:tc>
+      </w:tr>
+    </w:tbl>
+    <w:p>
+      <w:pPr>
+        <w:pStyle w:val="NoSpacing"/>
+        <w:jc w:val="both"/>
+        <w:rPr>
+          <w:b/>
+          <w:sz w:val="24"/>
+          <w:lang w:val="en-US"/>
+        </w:rPr>
+      </w:pPr>
+      <w:r>
+        <w:rPr>
+          <w:b/>
+          <w:sz w:val="24"/>
+          <w:lang w:val="en-US"/>
+        </w:rPr>
+        <w:t>Results:</w:t>
+      </w:r>
+    </w:p>
+    <w:p>
+      <w:pPr>
+        <w:pStyle w:val="NoSpacing"/>
+        <w:jc w:val="both"/>
+        <w:rPr>
+          <w:noProof/>
+        </w:rPr>
+      </w:pPr>
+      <w:r>
+        <w:rPr>
+          <w:noProof/>
+          <w:lang w:eastAsia="it-IT"/>
+        </w:rPr>
+        <w:drawing>
+          <wp:inline distT="0" distB="0" distL="0" distR="0" wp14:anchorId="5AC68C59" wp14:editId="292B70C6">
+            <wp:extent cx="2124075" cy="4210050"/>
+            <wp:effectExtent l="0" t="0" r="9525" b="0"/>
+            <wp:docPr id="4" name="Picture 4"/>
+            <wp:cNvGraphicFramePr>
+              <a:graphicFrameLocks xmlns:a="http://schemas.openxmlformats.org/drawingml/2006/main" noChangeAspect="1"/>
+            </wp:cNvGraphicFramePr>
+            <a:graphic xmlns:a="http://schemas.openxmlformats.org/drawingml/2006/main">
+              <a:graphicData uri="http://schemas.openxmlformats.org/drawingml/2006/picture">
+                <pic:pic xmlns:pic="http://schemas.openxmlformats.org/drawingml/2006/picture">
+                  <pic:nvPicPr>
+                    <pic:cNvPr id="0" name=""/>
+                    <pic:cNvPicPr/>
+                  </pic:nvPicPr>
+                  <pic:blipFill>
+                    <a:blip r:embed="rId12"/>
+                    <a:stretch>
+                      <a:fillRect/>
+                    </a:stretch>
+                  </pic:blipFill>
+                  <pic:spPr>
+                    <a:xfrm>
+                      <a:off x="0" y="0"/>
+                      <a:ext cx="2124075" cy="4210050"/>
+                    </a:xfrm>
+                    <a:prstGeom prst="rect">
+                      <a:avLst/>
+                    </a:prstGeom>
+                  </pic:spPr>
+                </pic:pic>
+              </a:graphicData>
+            </a:graphic>
+          </wp:inline>
+        </w:drawing>
+      </w:r>
+    </w:p>
+    <w:p>
+      <w:pPr>
+        <w:pStyle w:val="NoSpacing"/>
+        <w:jc w:val="both"/>
+        <w:rPr>
+          <w:sz w:val="24"/>
+          <w:lang w:val="en-US"/>
+        </w:rPr>
+      </w:pPr>
+    </w:p>
+    <w:p>
+      <w:pPr>
+        <w:pStyle w:val="NoSpacing"/>
+        <w:jc w:val="both"/>
+        <w:rPr>
+          <w:sz w:val="24"/>
+          <w:lang w:val="en-US"/>
+        </w:rPr>
+      </w:pPr>
+    </w:p>
+    <w:p>
+      <w:pPr>
+        <w:pStyle w:val="NoSpacing"/>
+        <w:jc w:val="both"/>
+        <w:rPr>
+          <w:sz w:val="24"/>
+          <w:lang w:val="en-US"/>
+        </w:rPr>
+      </w:pPr>
+    </w:p>
+    <w:p>
+      <w:pPr>
+        <w:pStyle w:val="NoSpacing"/>
+        <w:jc w:val="both"/>
+        <w:rPr>
+          <w:sz w:val="24"/>
+          <w:lang w:val="en-US"/>
+        </w:rPr>
+      </w:pPr>
+    </w:p>
+    <w:p>
+      <w:pPr>
+        <w:pStyle w:val="NoSpacing"/>
+        <w:jc w:val="both"/>
+        <w:rPr>
+          <w:sz w:val="24"/>
+          <w:lang w:val="en-US"/>
+        </w:rPr>
+      </w:pPr>
+    </w:p>
+    <w:p>
+      <w:pPr>
+        <w:pStyle w:val="NoSpacing"/>
+        <w:jc w:val="both"/>
+        <w:rPr>
+          <w:sz w:val="24"/>
+          <w:lang w:val="en-US"/>
+        </w:rPr>
+      </w:pPr>
+    </w:p>
+    <w:p>
+      <w:pPr>
+        <w:pStyle w:val="NoSpacing"/>
+        <w:jc w:val="both"/>
+        <w:rPr>
+          <w:sz w:val="24"/>
+          <w:lang w:val="en-US"/>
+        </w:rPr>
+      </w:pPr>
+    </w:p>
+    <w:p>
+      <w:pPr>
+        <w:pStyle w:val="NoSpacing"/>
+        <w:jc w:val="both"/>
+        <w:rPr>
+          <w:sz w:val="24"/>
+          <w:lang w:val="en-US"/>
+        </w:rPr>
+      </w:pPr>
+    </w:p>
+    <w:p>
+      <w:pPr>
+        <w:pStyle w:val="NoSpacing"/>
+        <w:jc w:val="both"/>
+        <w:rPr>
+          <w:sz w:val="24"/>
+          <w:lang w:val="en-US"/>
+        </w:rPr>
+      </w:pPr>
+    </w:p>
+    <w:p>
+      <w:pPr>
+        <w:pStyle w:val="NoSpacing"/>
+        <w:jc w:val="both"/>
+        <w:rPr>
+          <w:sz w:val="24"/>
+          <w:lang w:val="en-US"/>
+        </w:rPr>
+      </w:pPr>
+    </w:p>
+    <w:p>
+      <w:pPr>
+        <w:pStyle w:val="NoSpacing"/>
+        <w:jc w:val="both"/>
+        <w:rPr>
+          <w:sz w:val="24"/>
+          <w:lang w:val="en-US"/>
+        </w:rPr>
+      </w:pPr>
+    </w:p>
+    <w:p>
+      <w:pPr>
+        <w:pStyle w:val="NoSpacing"/>
+        <w:jc w:val="both"/>
+        <w:rPr>
+          <w:sz w:val="24"/>
+          <w:lang w:val="en-US"/>
+        </w:rPr>
+      </w:pPr>
+    </w:p>
+    <w:p>
+      <w:pPr>
+        <w:pStyle w:val="NoSpacing"/>
+        <w:jc w:val="both"/>
+        <w:rPr>
+          <w:sz w:val="24"/>
+          <w:lang w:val="en-US"/>
+        </w:rPr>
+      </w:pPr>
+    </w:p>
+    <w:p>
+      <w:pPr>
+        <w:pStyle w:val="NoSpacing"/>
+        <w:jc w:val="both"/>
+        <w:rPr>
+          <w:sz w:val="24"/>
+          <w:lang w:val="en-US"/>
+        </w:rPr>
+      </w:pPr>
+    </w:p>
+    <w:p>
+      <w:pPr>
+        <w:pStyle w:val="NoSpacing"/>
+        <w:jc w:val="both"/>
+        <w:rPr>
+          <w:b/>
+          <w:sz w:val="32"/>
+          <w:lang w:val="en-US"/>
+        </w:rPr>
+      </w:pPr>
+      <w:r>
+        <w:rPr>
+          <w:b/>
+          <w:sz w:val="32"/>
+          <w:lang w:val="en-US"/>
+        </w:rPr>
+        <w:lastRenderedPageBreak/>
+        <w:t>Approach 4</w:t>
+      </w:r>
+      <w:r>
+        <w:rPr>
+          <w:b/>
+          <w:sz w:val="32"/>
+          <w:lang w:val="en-US"/>
+        </w:rPr>
+        <w:t xml:space="preserve"> - </w:t>
+      </w:r>
+      <w:r>
+        <w:rPr>
+          <w:b/>
+          <w:sz w:val="32"/>
+          <w:lang w:val="en-US"/>
+        </w:rPr>
+        <w:t>2019_04_25_18_00</w:t>
+      </w:r>
+    </w:p>
+    <w:p>
+      <w:pPr>
+        <w:pStyle w:val="NoSpacing"/>
+        <w:jc w:val="both"/>
+        <w:rPr>
+          <w:b/>
+          <w:sz w:val="24"/>
+          <w:lang w:val="en-US"/>
+        </w:rPr>
+      </w:pPr>
+      <w:r>
+        <w:rPr>
+          <w:b/>
+          <w:sz w:val="24"/>
+          <w:lang w:val="en-US"/>
+        </w:rPr>
+        <w:t>Network:</w:t>
+      </w:r>
+    </w:p>
+    <w:p>
+      <w:pPr>
+        <w:pStyle w:val="NoSpacing"/>
+        <w:jc w:val="both"/>
+        <w:rPr>
+          <w:sz w:val="24"/>
+          <w:lang w:val="en-US"/>
+        </w:rPr>
+      </w:pPr>
+      <w:proofErr w:type="gramStart"/>
+      <w:r>
+        <w:rPr>
+          <w:sz w:val="24"/>
+          <w:lang w:val="en-US"/>
+        </w:rPr>
+        <w:t xml:space="preserve">Transfer learning from </w:t>
+      </w:r>
+      <w:proofErr w:type="spellStart"/>
+      <w:r>
+        <w:rPr>
+          <w:sz w:val="24"/>
+          <w:lang w:val="en-US"/>
+        </w:rPr>
+        <w:t>AlexNet</w:t>
+      </w:r>
+      <w:proofErr w:type="spellEnd"/>
+      <w:r>
+        <w:rPr>
+          <w:sz w:val="24"/>
+          <w:lang w:val="en-US"/>
+        </w:rPr>
+        <w:t xml:space="preserve"> changing last 3 layers.</w:t>
+      </w:r>
+      <w:proofErr w:type="gramEnd"/>
+    </w:p>
+    <w:tbl>
+      <w:tblPr>
+        <w:tblStyle w:val="TableGrid"/>
+        <w:tblW w:w="0" w:type="auto"/>
+        <w:tblBorders>
+          <w:top w:val="none" w:sz="0" w:space="0" w:color="auto"/>
+          <w:left w:val="none" w:sz="0" w:space="0" w:color="auto"/>
+          <w:bottom w:val="none" w:sz="0" w:space="0" w:color="auto"/>
+          <w:right w:val="none" w:sz="0" w:space="0" w:color="auto"/>
+          <w:insideH w:val="none" w:sz="0" w:space="0" w:color="auto"/>
+          <w:insideV w:val="none" w:sz="0" w:space="0" w:color="auto"/>
+        </w:tblBorders>
+        <w:tblCellMar>
+          <w:left w:w="0" w:type="dxa"/>
+          <w:right w:w="0" w:type="dxa"/>
+        </w:tblCellMar>
+        <w:tblLook w:val="04A0" w:firstRow="1" w:lastRow="0" w:firstColumn="1" w:lastColumn="0" w:noHBand="0" w:noVBand="1"/>
+      </w:tblPr>
+      <w:tblGrid>
+        <w:gridCol w:w="4814"/>
+        <w:gridCol w:w="4814"/>
+      </w:tblGrid>
+      <w:tr>
+        <w:tc>
+          <w:tcPr>
+            <w:tcW w:w="4814" w:type="dxa"/>
+          </w:tcPr>
+          <w:p>
+            <w:pPr>
+              <w:pStyle w:val="NoSpacing"/>
+              <w:jc w:val="both"/>
+              <w:rPr>
+                <w:b/>
+                <w:sz w:val="24"/>
+                <w:lang w:val="en-US"/>
+              </w:rPr>
+            </w:pPr>
+            <w:r>
+              <w:rPr>
+                <w:b/>
+                <w:sz w:val="24"/>
+                <w:lang w:val="en-US"/>
+              </w:rPr>
+              <w:t>Training parameters:</w:t>
+            </w:r>
+          </w:p>
+          <w:p>
+            <w:pPr>
+              <w:pStyle w:val="NoSpacing"/>
+              <w:numPr>
+                <w:ilvl w:val="0"/>
+                <w:numId w:val="1"/>
+              </w:numPr>
+              <w:jc w:val="both"/>
+              <w:rPr>
+                <w:sz w:val="24"/>
+                <w:lang w:val="en-US"/>
+              </w:rPr>
+            </w:pPr>
+            <w:r>
+              <w:rPr>
+                <w:sz w:val="24"/>
+                <w:lang w:val="en-US"/>
+              </w:rPr>
+              <w:t>folds=3;</w:t>
+            </w:r>
+          </w:p>
+          <w:p>
+            <w:pPr>
+              <w:pStyle w:val="NoSpacing"/>
+              <w:numPr>
+                <w:ilvl w:val="0"/>
+                <w:numId w:val="1"/>
+              </w:numPr>
+              <w:jc w:val="both"/>
+              <w:rPr>
+                <w:sz w:val="24"/>
+                <w:lang w:val="en-US"/>
+              </w:rPr>
+            </w:pPr>
+            <w:proofErr w:type="spellStart"/>
+            <w:r>
+              <w:rPr>
+                <w:sz w:val="24"/>
+                <w:lang w:val="en-US"/>
+              </w:rPr>
+              <w:t>miniBatchSize</w:t>
+            </w:r>
+            <w:proofErr w:type="spellEnd"/>
+            <w:r>
+              <w:rPr>
+                <w:sz w:val="24"/>
+                <w:lang w:val="en-US"/>
+              </w:rPr>
+              <w:t xml:space="preserve"> = </w:t>
+            </w:r>
+            <w:r>
+              <w:rPr>
+                <w:sz w:val="24"/>
+                <w:lang w:val="en-US"/>
+              </w:rPr>
+              <w:t>30</w:t>
+            </w:r>
+            <w:r>
+              <w:rPr>
+                <w:sz w:val="24"/>
+                <w:lang w:val="en-US"/>
+              </w:rPr>
+              <w:t>;</w:t>
+            </w:r>
+          </w:p>
+          <w:p>
+            <w:pPr>
+              <w:pStyle w:val="NoSpacing"/>
+              <w:numPr>
+                <w:ilvl w:val="0"/>
+                <w:numId w:val="1"/>
+              </w:numPr>
+              <w:jc w:val="both"/>
+              <w:rPr>
+                <w:sz w:val="24"/>
+                <w:lang w:val="en-US"/>
+              </w:rPr>
+            </w:pPr>
+            <w:proofErr w:type="spellStart"/>
+            <w:r>
+              <w:rPr>
+                <w:sz w:val="24"/>
+                <w:lang w:val="en-US"/>
+              </w:rPr>
+              <w:t>learningRate</w:t>
+            </w:r>
+            <w:proofErr w:type="spellEnd"/>
+            <w:r>
+              <w:rPr>
+                <w:sz w:val="24"/>
+                <w:lang w:val="en-US"/>
+              </w:rPr>
+              <w:t xml:space="preserve"> = 1e-</w:t>
+            </w:r>
+            <w:r>
+              <w:rPr>
+                <w:sz w:val="24"/>
+                <w:lang w:val="en-US"/>
+              </w:rPr>
+              <w:t>4</w:t>
+            </w:r>
+            <w:r>
+              <w:rPr>
+                <w:sz w:val="24"/>
+                <w:lang w:val="en-US"/>
+              </w:rPr>
+              <w:t>;</w:t>
+            </w:r>
+          </w:p>
+          <w:p>
+            <w:pPr>
+              <w:pStyle w:val="NoSpacing"/>
+              <w:numPr>
+                <w:ilvl w:val="0"/>
+                <w:numId w:val="1"/>
+              </w:numPr>
+              <w:jc w:val="both"/>
+              <w:rPr>
+                <w:sz w:val="24"/>
+                <w:lang w:val="en-US"/>
+              </w:rPr>
+            </w:pPr>
+            <w:proofErr w:type="spellStart"/>
+            <w:r>
+              <w:rPr>
+                <w:sz w:val="24"/>
+                <w:lang w:val="en-US"/>
+              </w:rPr>
+              <w:t>maxEpochs</w:t>
+            </w:r>
+            <w:proofErr w:type="spellEnd"/>
+            <w:r>
+              <w:rPr>
+                <w:sz w:val="24"/>
+                <w:lang w:val="en-US"/>
+              </w:rPr>
+              <w:t>=</w:t>
+            </w:r>
+            <w:r>
+              <w:rPr>
+                <w:sz w:val="24"/>
+                <w:lang w:val="en-US"/>
+              </w:rPr>
+              <w:t>2</w:t>
+            </w:r>
+            <w:r>
+              <w:rPr>
+                <w:sz w:val="24"/>
+                <w:lang w:val="en-US"/>
+              </w:rPr>
+              <w:t>0;</w:t>
+            </w:r>
+          </w:p>
+          <w:p>
+            <w:pPr>
+              <w:pStyle w:val="NoSpacing"/>
+              <w:numPr>
+                <w:ilvl w:val="0"/>
+                <w:numId w:val="1"/>
+              </w:numPr>
+              <w:jc w:val="both"/>
+              <w:rPr>
+                <w:sz w:val="24"/>
+                <w:lang w:val="en-US"/>
+              </w:rPr>
+            </w:pPr>
+            <w:r>
+              <w:rPr>
+                <w:sz w:val="24"/>
+                <w:lang w:val="en-US"/>
+              </w:rPr>
+              <w:t>optimizer=</w:t>
+            </w:r>
+            <w:r>
+              <w:rPr>
+                <w:sz w:val="24"/>
+                <w:lang w:val="en-US"/>
+              </w:rPr>
+              <w:t>’</w:t>
+            </w:r>
+            <w:proofErr w:type="spellStart"/>
+            <w:r>
+              <w:rPr>
+                <w:sz w:val="24"/>
+                <w:lang w:val="en-US"/>
+              </w:rPr>
+              <w:t>adam</w:t>
+            </w:r>
+            <w:proofErr w:type="spellEnd"/>
+            <w:r>
+              <w:rPr>
+                <w:sz w:val="24"/>
+                <w:lang w:val="en-US"/>
+              </w:rPr>
+              <w:t>’</w:t>
+            </w:r>
+            <w:r>
+              <w:rPr>
+                <w:sz w:val="24"/>
+                <w:lang w:val="en-US"/>
+              </w:rPr>
+              <w:t>;</w:t>
+            </w:r>
+          </w:p>
+          <w:p>
+            <w:pPr>
+              <w:pStyle w:val="NoSpacing"/>
+              <w:numPr>
+                <w:ilvl w:val="0"/>
+                <w:numId w:val="1"/>
+              </w:numPr>
+              <w:jc w:val="both"/>
+              <w:rPr>
+                <w:sz w:val="24"/>
+                <w:lang w:val="en-US"/>
+              </w:rPr>
+            </w:pPr>
+            <w:r>
+              <w:rPr>
+                <w:sz w:val="24"/>
+                <w:lang w:val="en-US"/>
+              </w:rPr>
+              <w:t>"L2Regularization", 0.0001</w:t>
+            </w:r>
+          </w:p>
+          <w:p>
+            <w:pPr>
+              <w:pStyle w:val="NoSpacing"/>
+              <w:numPr>
+                <w:ilvl w:val="0"/>
+                <w:numId w:val="1"/>
+              </w:numPr>
+              <w:jc w:val="both"/>
+              <w:rPr>
+                <w:sz w:val="24"/>
+                <w:lang w:val="en-US"/>
+              </w:rPr>
+            </w:pPr>
+            <w:r>
+              <w:rPr>
+                <w:sz w:val="24"/>
+                <w:lang w:val="en-US"/>
+              </w:rPr>
+              <w:t>‘Shuffle’, ‘every-</w:t>
+            </w:r>
+            <w:proofErr w:type="gramStart"/>
+            <w:r>
+              <w:rPr>
+                <w:sz w:val="24"/>
+                <w:lang w:val="en-US"/>
+              </w:rPr>
+              <w:t>epoch’,…</w:t>
+            </w:r>
+            <w:proofErr w:type="gramEnd"/>
+          </w:p>
+        </w:tc>
+        <w:tc>
+          <w:tcPr>
+            <w:tcW w:w="4814" w:type="dxa"/>
+          </w:tcPr>
+          <w:p>
+            <w:pPr>
+              <w:pStyle w:val="NoSpacing"/>
+              <w:jc w:val="both"/>
+              <w:rPr>
+                <w:b/>
+                <w:sz w:val="24"/>
+                <w:lang w:val="en-US"/>
+              </w:rPr>
+            </w:pPr>
+            <w:r>
+              <w:rPr>
+                <w:b/>
+                <w:sz w:val="24"/>
+                <w:lang w:val="en-US"/>
+              </w:rPr>
+              <w:t>Dataset:</w:t>
+            </w:r>
+          </w:p>
+          <w:p>
+            <w:pPr>
+              <w:pStyle w:val="NoSpacing"/>
+              <w:numPr>
+                <w:ilvl w:val="0"/>
+                <w:numId w:val="3"/>
+              </w:numPr>
+              <w:jc w:val="both"/>
+              <w:rPr>
+                <w:sz w:val="24"/>
+                <w:lang w:val="en-US"/>
+              </w:rPr>
+            </w:pPr>
+            <w:proofErr w:type="spellStart"/>
+            <w:r>
+              <w:rPr>
+                <w:sz w:val="24"/>
+                <w:lang w:val="en-US"/>
+              </w:rPr>
+              <w:t>nSlices</w:t>
+            </w:r>
+            <w:proofErr w:type="spellEnd"/>
+            <w:r>
+              <w:rPr>
+                <w:sz w:val="24"/>
+                <w:lang w:val="en-US"/>
+              </w:rPr>
+              <w:t>=6;</w:t>
+            </w:r>
+          </w:p>
+          <w:p>
+            <w:pPr>
+              <w:pStyle w:val="NoSpacing"/>
+              <w:numPr>
+                <w:ilvl w:val="0"/>
+                <w:numId w:val="2"/>
+              </w:numPr>
+              <w:jc w:val="both"/>
+              <w:rPr>
+                <w:sz w:val="24"/>
+                <w:lang w:val="en-US"/>
+              </w:rPr>
+            </w:pPr>
+            <w:r>
+              <w:rPr>
+                <w:sz w:val="24"/>
+                <w:lang w:val="en-US"/>
+              </w:rPr>
+              <w:t>gap=2;</w:t>
+            </w:r>
+          </w:p>
+          <w:p>
+            <w:pPr>
+              <w:pStyle w:val="NoSpacing"/>
+              <w:jc w:val="both"/>
+              <w:rPr>
+                <w:sz w:val="24"/>
+                <w:lang w:val="en-US"/>
+              </w:rPr>
+            </w:pPr>
+          </w:p>
+        </w:tc>
+      </w:tr>
+    </w:tbl>
+    <w:p>
+      <w:pPr>
+        <w:pStyle w:val="NoSpacing"/>
+        <w:jc w:val="both"/>
+        <w:rPr>
+          <w:b/>
+          <w:sz w:val="24"/>
+          <w:lang w:val="en-US"/>
+        </w:rPr>
+      </w:pPr>
+      <w:r>
+        <w:rPr>
+          <w:b/>
+          <w:sz w:val="24"/>
+          <w:lang w:val="en-US"/>
+        </w:rPr>
+        <w:t>Results:</w:t>
+      </w:r>
+    </w:p>
+    <w:p>
+      <w:pPr>
+        <w:pStyle w:val="NoSpacing"/>
+        <w:jc w:val="both"/>
+        <w:rPr>
+          <w:sz w:val="24"/>
+          <w:lang w:val="en-US"/>
+        </w:rPr>
+      </w:pPr>
+      <w:r>
+        <w:rPr>
+          <w:noProof/>
+          <w:lang w:eastAsia="it-IT"/>
+        </w:rPr>
+        <w:drawing>
+          <wp:inline distT="0" distB="0" distL="0" distR="0" wp14:anchorId="2382B801" wp14:editId="047C8047">
+            <wp:extent cx="2209800" cy="4219575"/>
+            <wp:effectExtent l="0" t="0" r="0" b="9525"/>
+            <wp:docPr id="5" name="Picture 5"/>
+            <wp:cNvGraphicFramePr>
+              <a:graphicFrameLocks xmlns:a="http://schemas.openxmlformats.org/drawingml/2006/main" noChangeAspect="1"/>
+            </wp:cNvGraphicFramePr>
+            <a:graphic xmlns:a="http://schemas.openxmlformats.org/drawingml/2006/main">
+              <a:graphicData uri="http://schemas.openxmlformats.org/drawingml/2006/picture">
+                <pic:pic xmlns:pic="http://schemas.openxmlformats.org/drawingml/2006/picture">
+                  <pic:nvPicPr>
+                    <pic:cNvPr id="0" name=""/>
+                    <pic:cNvPicPr/>
+                  </pic:nvPicPr>
+                  <pic:blipFill>
+                    <a:blip r:embed="rId13"/>
+                    <a:stretch>
+                      <a:fillRect/>
+                    </a:stretch>
+                  </pic:blipFill>
+                  <pic:spPr>
+                    <a:xfrm>
+                      <a:off x="0" y="0"/>
+                      <a:ext cx="2209800" cy="4219575"/>
+                    </a:xfrm>
+                    <a:prstGeom prst="rect">
+                      <a:avLst/>
+                    </a:prstGeom>
+                  </pic:spPr>
+                </pic:pic>
+              </a:graphicData>
+            </a:graphic>
+          </wp:inline>
+        </w:drawing>
+      </w:r>
+      <w:bookmarkStart w:id="1" w:name="_GoBack"/>
+      <w:bookmarkEnd w:id="1"/>
     </w:p>
     <w:sectPr>
       <w:pgSz w:w="11906" w:h="16838"/>
@@ -673,7 +2535,7 @@
 </file>
 
 <file path=word/endnotes.xml><?xml version="1.0" encoding="utf-8"?>
-<w:endnotes xmlns:wpc="http://schemas.microsoft.com/office/word/2010/wordprocessingCanvas" xmlns:cx="http://schemas.microsoft.com/office/drawing/2014/chartex" xmlns:cx1="http://schemas.microsoft.com/office/drawing/2015/9/8/chartex" xmlns:cx2="http://schemas.microsoft.com/office/drawing/2015/10/21/chartex" xmlns:cx3="http://schemas.microsoft.com/office/drawing/2016/5/9/chartex" xmlns:cx4="http://schemas.microsoft.com/office/drawing/2016/5/10/chartex" xmlns:cx5="http://schemas.microsoft.com/office/drawing/2016/5/11/chartex" xmlns:cx6="http://schemas.microsoft.com/office/drawing/2016/5/12/chartex" xmlns:cx7="http://schemas.microsoft.com/office/drawing/2016/5/13/chartex" xmlns:cx8="http://schemas.microsoft.com/office/drawing/2016/5/14/chartex" xmlns:mc="http://schemas.openxmlformats.org/markup-compatibility/2006" xmlns:aink="http://schemas.microsoft.com/office/drawing/2016/ink" xmlns:am3d="http://schemas.microsoft.com/office/drawing/2017/model3d" xmlns:o="urn:schemas-microsoft-com:office:office" xmlns:r="http://schemas.openxmlformats.org/officeDocument/2006/relationships" xmlns:m="http://schemas.openxmlformats.org/officeDocument/2006/math" xmlns:v="urn:schemas-microsoft-com:vml" xmlns:wp14="http://schemas.microsoft.com/office/word/2010/wordprocessingDrawing" xmlns:wp="http://schemas.openxmlformats.org/drawingml/2006/wordprocessingDrawing" xmlns:w10="urn:schemas-microsoft-com:office:word" xmlns:w="http://schemas.openxmlformats.org/wordprocessingml/2006/main" xmlns:w14="http://schemas.microsoft.com/office/word/2010/wordml" xmlns:w15="http://schemas.microsoft.com/office/word/2012/wordml" xmlns:w16cid="http://schemas.microsoft.com/office/word/2016/wordml/cid" xmlns:w16se="http://schemas.microsoft.com/office/word/2015/wordml/symex" xmlns:wpg="http://schemas.microsoft.com/office/word/2010/wordprocessingGroup" xmlns:wpi="http://schemas.microsoft.com/office/word/2010/wordprocessingInk" xmlns:wne="http://schemas.microsoft.com/office/word/2006/wordml" xmlns:wps="http://schemas.microsoft.com/office/word/2010/wordprocessingShape" mc:Ignorable="w14 w15 w16se w16cid wp14">
+<w:endnotes xmlns:wpc="http://schemas.microsoft.com/office/word/2010/wordprocessingCanvas" xmlns:mc="http://schemas.openxmlformats.org/markup-compatibility/2006" xmlns:o="urn:schemas-microsoft-com:office:office" xmlns:r="http://schemas.openxmlformats.org/officeDocument/2006/relationships" xmlns:m="http://schemas.openxmlformats.org/officeDocument/2006/math" xmlns:v="urn:schemas-microsoft-com:vml" xmlns:wp14="http://schemas.microsoft.com/office/word/2010/wordprocessingDrawing" xmlns:wp="http://schemas.openxmlformats.org/drawingml/2006/wordprocessingDrawing" xmlns:w10="urn:schemas-microsoft-com:office:word" xmlns:w="http://schemas.openxmlformats.org/wordprocessingml/2006/main" xmlns:w14="http://schemas.microsoft.com/office/word/2010/wordml" xmlns:wpg="http://schemas.microsoft.com/office/word/2010/wordprocessingGroup" xmlns:wpi="http://schemas.microsoft.com/office/word/2010/wordprocessingInk" xmlns:wne="http://schemas.microsoft.com/office/word/2006/wordml" xmlns:wps="http://schemas.microsoft.com/office/word/2010/wordprocessingShape" mc:Ignorable="w14 wp14">
   <w:endnote w:type="separator" w:id="-1">
     <w:p>
       <w:pPr>
@@ -698,7 +2560,7 @@
 </file>
 
 <file path=word/footnotes.xml><?xml version="1.0" encoding="utf-8"?>
-<w:footnotes xmlns:wpc="http://schemas.microsoft.com/office/word/2010/wordprocessingCanvas" xmlns:cx="http://schemas.microsoft.com/office/drawing/2014/chartex" xmlns:cx1="http://schemas.microsoft.com/office/drawing/2015/9/8/chartex" xmlns:cx2="http://schemas.microsoft.com/office/drawing/2015/10/21/chartex" xmlns:cx3="http://schemas.microsoft.com/office/drawing/2016/5/9/chartex" xmlns:cx4="http://schemas.microsoft.com/office/drawing/2016/5/10/chartex" xmlns:cx5="http://schemas.microsoft.com/office/drawing/2016/5/11/chartex" xmlns:cx6="http://schemas.microsoft.com/office/drawing/2016/5/12/chartex" xmlns:cx7="http://schemas.microsoft.com/office/drawing/2016/5/13/chartex" xmlns:cx8="http://schemas.microsoft.com/office/drawing/2016/5/14/chartex" xmlns:mc="http://schemas.openxmlformats.org/markup-compatibility/2006" xmlns:aink="http://schemas.microsoft.com/office/drawing/2016/ink" xmlns:am3d="http://schemas.microsoft.com/office/drawing/2017/model3d" xmlns:o="urn:schemas-microsoft-com:office:office" xmlns:r="http://schemas.openxmlformats.org/officeDocument/2006/relationships" xmlns:m="http://schemas.openxmlformats.org/officeDocument/2006/math" xmlns:v="urn:schemas-microsoft-com:vml" xmlns:wp14="http://schemas.microsoft.com/office/word/2010/wordprocessingDrawing" xmlns:wp="http://schemas.openxmlformats.org/drawingml/2006/wordprocessingDrawing" xmlns:w10="urn:schemas-microsoft-com:office:word" xmlns:w="http://schemas.openxmlformats.org/wordprocessingml/2006/main" xmlns:w14="http://schemas.microsoft.com/office/word/2010/wordml" xmlns:w15="http://schemas.microsoft.com/office/word/2012/wordml" xmlns:w16cid="http://schemas.microsoft.com/office/word/2016/wordml/cid" xmlns:w16se="http://schemas.microsoft.com/office/word/2015/wordml/symex" xmlns:wpg="http://schemas.microsoft.com/office/word/2010/wordprocessingGroup" xmlns:wpi="http://schemas.microsoft.com/office/word/2010/wordprocessingInk" xmlns:wne="http://schemas.microsoft.com/office/word/2006/wordml" xmlns:wps="http://schemas.microsoft.com/office/word/2010/wordprocessingShape" mc:Ignorable="w14 w15 w16se w16cid wp14">
+<w:footnotes xmlns:wpc="http://schemas.microsoft.com/office/word/2010/wordprocessingCanvas" xmlns:mc="http://schemas.openxmlformats.org/markup-compatibility/2006" xmlns:o="urn:schemas-microsoft-com:office:office" xmlns:r="http://schemas.openxmlformats.org/officeDocument/2006/relationships" xmlns:m="http://schemas.openxmlformats.org/officeDocument/2006/math" xmlns:v="urn:schemas-microsoft-com:vml" xmlns:wp14="http://schemas.microsoft.com/office/word/2010/wordprocessingDrawing" xmlns:wp="http://schemas.openxmlformats.org/drawingml/2006/wordprocessingDrawing" xmlns:w10="urn:schemas-microsoft-com:office:word" xmlns:w="http://schemas.openxmlformats.org/wordprocessingml/2006/main" xmlns:w14="http://schemas.microsoft.com/office/word/2010/wordml" xmlns:wpg="http://schemas.microsoft.com/office/word/2010/wordprocessingGroup" xmlns:wpi="http://schemas.microsoft.com/office/word/2010/wordprocessingInk" xmlns:wne="http://schemas.microsoft.com/office/word/2006/wordml" xmlns:wps="http://schemas.microsoft.com/office/word/2010/wordprocessingShape" mc:Ignorable="w14 wp14">
   <w:footnote w:type="separator" w:id="-1">
     <w:p>
       <w:pPr>
@@ -723,8 +2585,8 @@
 </file>
 
 <file path=word/numbering.xml><?xml version="1.0" encoding="utf-8"?>
-<w:numbering xmlns:wpc="http://schemas.microsoft.com/office/word/2010/wordprocessingCanvas" xmlns:cx="http://schemas.microsoft.com/office/drawing/2014/chartex" xmlns:cx1="http://schemas.microsoft.com/office/drawing/2015/9/8/chartex" xmlns:cx2="http://schemas.microsoft.com/office/drawing/2015/10/21/chartex" xmlns:cx3="http://schemas.microsoft.com/office/drawing/2016/5/9/chartex" xmlns:cx4="http://schemas.microsoft.com/office/drawing/2016/5/10/chartex" xmlns:cx5="http://schemas.microsoft.com/office/drawing/2016/5/11/chartex" xmlns:cx6="http://schemas.microsoft.com/office/drawing/2016/5/12/chartex" xmlns:cx7="http://schemas.microsoft.com/office/drawing/2016/5/13/chartex" xmlns:cx8="http://schemas.microsoft.com/office/drawing/2016/5/14/chartex" xmlns:mc="http://schemas.openxmlformats.org/markup-compatibility/2006" xmlns:aink="http://schemas.microsoft.com/office/drawing/2016/ink" xmlns:am3d="http://schemas.microsoft.com/office/drawing/2017/model3d" xmlns:o="urn:schemas-microsoft-com:office:office" xmlns:r="http://schemas.openxmlformats.org/officeDocument/2006/relationships" xmlns:m="http://schemas.openxmlformats.org/officeDocument/2006/math" xmlns:v="urn:schemas-microsoft-com:vml" xmlns:wp14="http://schemas.microsoft.com/office/word/2010/wordprocessingDrawing" xmlns:wp="http://schemas.openxmlformats.org/drawingml/2006/wordprocessingDrawing" xmlns:w10="urn:schemas-microsoft-com:office:word" xmlns:w="http://schemas.openxmlformats.org/wordprocessingml/2006/main" xmlns:w14="http://schemas.microsoft.com/office/word/2010/wordml" xmlns:w15="http://schemas.microsoft.com/office/word/2012/wordml" xmlns:w16cid="http://schemas.microsoft.com/office/word/2016/wordml/cid" xmlns:w16se="http://schemas.microsoft.com/office/word/2015/wordml/symex" xmlns:wpg="http://schemas.microsoft.com/office/word/2010/wordprocessingGroup" xmlns:wpi="http://schemas.microsoft.com/office/word/2010/wordprocessingInk" xmlns:wne="http://schemas.microsoft.com/office/word/2006/wordml" xmlns:wps="http://schemas.microsoft.com/office/word/2010/wordprocessingShape" mc:Ignorable="w14 w15 w16se w16cid wp14">
-  <w:abstractNum w:abstractNumId="0" w15:restartNumberingAfterBreak="0">
+<w:numbering xmlns:wpc="http://schemas.microsoft.com/office/word/2010/wordprocessingCanvas" xmlns:mc="http://schemas.openxmlformats.org/markup-compatibility/2006" xmlns:o="urn:schemas-microsoft-com:office:office" xmlns:r="http://schemas.openxmlformats.org/officeDocument/2006/relationships" xmlns:m="http://schemas.openxmlformats.org/officeDocument/2006/math" xmlns:v="urn:schemas-microsoft-com:vml" xmlns:wp14="http://schemas.microsoft.com/office/word/2010/wordprocessingDrawing" xmlns:wp="http://schemas.openxmlformats.org/drawingml/2006/wordprocessingDrawing" xmlns:w10="urn:schemas-microsoft-com:office:word" xmlns:w="http://schemas.openxmlformats.org/wordprocessingml/2006/main" xmlns:w14="http://schemas.microsoft.com/office/word/2010/wordml" xmlns:wpg="http://schemas.microsoft.com/office/word/2010/wordprocessingGroup" xmlns:wpi="http://schemas.microsoft.com/office/word/2010/wordprocessingInk" xmlns:wne="http://schemas.microsoft.com/office/word/2006/wordml" xmlns:wps="http://schemas.microsoft.com/office/word/2010/wordprocessingShape" mc:Ignorable="w14 wp14">
+  <w:abstractNum w:abstractNumId="0">
     <w:nsid w:val="10890862"/>
     <w:multiLevelType w:val="hybridMultilevel"/>
     <w:tmpl w:val="8A08D164"/>
@@ -837,7 +2699,7 @@
       </w:rPr>
     </w:lvl>
   </w:abstractNum>
-  <w:abstractNum w:abstractNumId="1" w15:restartNumberingAfterBreak="0">
+  <w:abstractNum w:abstractNumId="1">
     <w:nsid w:val="63685066"/>
     <w:multiLevelType w:val="hybridMultilevel"/>
     <w:tmpl w:val="50ECEA7A"/>
@@ -950,7 +2812,7 @@
       </w:rPr>
     </w:lvl>
   </w:abstractNum>
-  <w:abstractNum w:abstractNumId="2" w15:restartNumberingAfterBreak="0">
+  <w:abstractNum w:abstractNumId="2">
     <w:nsid w:val="7F0C462C"/>
     <w:multiLevelType w:val="hybridMultilevel"/>
     <w:tmpl w:val="78C48404"/>
@@ -1076,7 +2938,7 @@
 </file>
 
 <file path=word/styles.xml><?xml version="1.0" encoding="utf-8"?>
-<w:styles xmlns:mc="http://schemas.openxmlformats.org/markup-compatibility/2006" xmlns:r="http://schemas.openxmlformats.org/officeDocument/2006/relationships" xmlns:w="http://schemas.openxmlformats.org/wordprocessingml/2006/main" xmlns:w14="http://schemas.microsoft.com/office/word/2010/wordml" xmlns:w15="http://schemas.microsoft.com/office/word/2012/wordml" xmlns:w16cid="http://schemas.microsoft.com/office/word/2016/wordml/cid" xmlns:w16se="http://schemas.microsoft.com/office/word/2015/wordml/symex" mc:Ignorable="w14 w15 w16se w16cid">
+<w:styles xmlns:mc="http://schemas.openxmlformats.org/markup-compatibility/2006" xmlns:r="http://schemas.openxmlformats.org/officeDocument/2006/relationships" xmlns:w="http://schemas.openxmlformats.org/wordprocessingml/2006/main" xmlns:w14="http://schemas.microsoft.com/office/word/2010/wordml" mc:Ignorable="w14">
   <w:docDefaults>
     <w:rPrDefault>
       <w:rPr>
@@ -1092,396 +2954,157 @@
       </w:pPr>
     </w:pPrDefault>
   </w:docDefaults>
-  <w:latentStyles w:defLockedState="0" w:defUIPriority="99" w:defSemiHidden="0" w:defUnhideWhenUsed="0" w:defQFormat="0" w:count="376">
-    <w:lsdException w:name="Normal" w:uiPriority="0" w:qFormat="1"/>
-    <w:lsdException w:name="heading 1" w:uiPriority="9" w:qFormat="1"/>
-    <w:lsdException w:name="heading 2" w:semiHidden="1" w:uiPriority="9" w:unhideWhenUsed="1" w:qFormat="1"/>
-    <w:lsdException w:name="heading 3" w:semiHidden="1" w:uiPriority="9" w:unhideWhenUsed="1" w:qFormat="1"/>
-    <w:lsdException w:name="heading 4" w:semiHidden="1" w:uiPriority="9" w:unhideWhenUsed="1" w:qFormat="1"/>
-    <w:lsdException w:name="heading 5" w:semiHidden="1" w:uiPriority="9" w:unhideWhenUsed="1" w:qFormat="1"/>
-    <w:lsdException w:name="heading 6" w:semiHidden="1" w:uiPriority="9" w:unhideWhenUsed="1" w:qFormat="1"/>
-    <w:lsdException w:name="heading 7" w:semiHidden="1" w:uiPriority="9" w:unhideWhenUsed="1" w:qFormat="1"/>
-    <w:lsdException w:name="heading 8" w:semiHidden="1" w:uiPriority="9" w:unhideWhenUsed="1" w:qFormat="1"/>
-    <w:lsdException w:name="heading 9" w:semiHidden="1" w:uiPriority="9" w:unhideWhenUsed="1" w:qFormat="1"/>
-    <w:lsdException w:name="index 1" w:semiHidden="1" w:unhideWhenUsed="1"/>
-    <w:lsdException w:name="index 2" w:semiHidden="1" w:unhideWhenUsed="1"/>
-    <w:lsdException w:name="index 3" w:semiHidden="1" w:unhideWhenUsed="1"/>
-    <w:lsdException w:name="index 4" w:semiHidden="1" w:unhideWhenUsed="1"/>
-    <w:lsdException w:name="index 5" w:semiHidden="1" w:unhideWhenUsed="1"/>
-    <w:lsdException w:name="index 6" w:semiHidden="1" w:unhideWhenUsed="1"/>
-    <w:lsdException w:name="index 7" w:semiHidden="1" w:unhideWhenUsed="1"/>
-    <w:lsdException w:name="index 8" w:semiHidden="1" w:unhideWhenUsed="1"/>
-    <w:lsdException w:name="index 9" w:semiHidden="1" w:unhideWhenUsed="1"/>
-    <w:lsdException w:name="toc 1" w:semiHidden="1" w:uiPriority="39" w:unhideWhenUsed="1"/>
-    <w:lsdException w:name="toc 2" w:semiHidden="1" w:uiPriority="39" w:unhideWhenUsed="1"/>
-    <w:lsdException w:name="toc 3" w:semiHidden="1" w:uiPriority="39" w:unhideWhenUsed="1"/>
-    <w:lsdException w:name="toc 4" w:semiHidden="1" w:uiPriority="39" w:unhideWhenUsed="1"/>
-    <w:lsdException w:name="toc 5" w:semiHidden="1" w:uiPriority="39" w:unhideWhenUsed="1"/>
-    <w:lsdException w:name="toc 6" w:semiHidden="1" w:uiPriority="39" w:unhideWhenUsed="1"/>
-    <w:lsdException w:name="toc 7" w:semiHidden="1" w:uiPriority="39" w:unhideWhenUsed="1"/>
-    <w:lsdException w:name="toc 8" w:semiHidden="1" w:uiPriority="39" w:unhideWhenUsed="1"/>
-    <w:lsdException w:name="toc 9" w:semiHidden="1" w:uiPriority="39" w:unhideWhenUsed="1"/>
-    <w:lsdException w:name="Normal Indent" w:semiHidden="1" w:unhideWhenUsed="1"/>
-    <w:lsdException w:name="footnote text" w:semiHidden="1" w:unhideWhenUsed="1"/>
-    <w:lsdException w:name="annotation text" w:semiHidden="1" w:unhideWhenUsed="1"/>
-    <w:lsdException w:name="header" w:semiHidden="1" w:unhideWhenUsed="1"/>
-    <w:lsdException w:name="footer" w:semiHidden="1" w:unhideWhenUsed="1"/>
-    <w:lsdException w:name="index heading" w:semiHidden="1" w:unhideWhenUsed="1"/>
-    <w:lsdException w:name="caption" w:semiHidden="1" w:uiPriority="35" w:unhideWhenUsed="1" w:qFormat="1"/>
-    <w:lsdException w:name="table of figures" w:semiHidden="1" w:unhideWhenUsed="1"/>
-    <w:lsdException w:name="envelope address" w:semiHidden="1" w:unhideWhenUsed="1"/>
-    <w:lsdException w:name="envelope return" w:semiHidden="1" w:unhideWhenUsed="1"/>
-    <w:lsdException w:name="footnote reference" w:semiHidden="1" w:unhideWhenUsed="1"/>
-    <w:lsdException w:name="annotation reference" w:semiHidden="1" w:unhideWhenUsed="1"/>
-    <w:lsdException w:name="line number" w:semiHidden="1" w:unhideWhenUsed="1"/>
-    <w:lsdException w:name="page number" w:semiHidden="1" w:unhideWhenUsed="1"/>
-    <w:lsdException w:name="endnote reference" w:semiHidden="1" w:unhideWhenUsed="1"/>
-    <w:lsdException w:name="endnote text" w:semiHidden="1" w:unhideWhenUsed="1"/>
-    <w:lsdException w:name="table of authorities" w:semiHidden="1" w:unhideWhenUsed="1"/>
-    <w:lsdException w:name="macro" w:semiHidden="1" w:unhideWhenUsed="1"/>
-    <w:lsdException w:name="toa heading" w:semiHidden="1" w:unhideWhenUsed="1"/>
-    <w:lsdException w:name="List" w:semiHidden="1" w:unhideWhenUsed="1"/>
-    <w:lsdException w:name="List Bullet" w:semiHidden="1" w:unhideWhenUsed="1"/>
-    <w:lsdException w:name="List Number" w:semiHidden="1" w:unhideWhenUsed="1"/>
-    <w:lsdException w:name="List 2" w:semiHidden="1" w:unhideWhenUsed="1"/>
-    <w:lsdException w:name="List 3" w:semiHidden="1" w:unhideWhenUsed="1"/>
-    <w:lsdException w:name="List 4" w:semiHidden="1" w:unhideWhenUsed="1"/>
-    <w:lsdException w:name="List 5" w:semiHidden="1" w:unhideWhenUsed="1"/>
-    <w:lsdException w:name="List Bullet 2" w:semiHidden="1" w:unhideWhenUsed="1"/>
-    <w:lsdException w:name="List Bullet 3" w:semiHidden="1" w:unhideWhenUsed="1"/>
-    <w:lsdException w:name="List Bullet 4" w:semiHidden="1" w:unhideWhenUsed="1"/>
-    <w:lsdException w:name="List Bullet 5" w:semiHidden="1" w:unhideWhenUsed="1"/>
-    <w:lsdException w:name="List Number 2" w:semiHidden="1" w:unhideWhenUsed="1"/>
-    <w:lsdException w:name="List Number 3" w:semiHidden="1" w:unhideWhenUsed="1"/>
-    <w:lsdException w:name="List Number 4" w:semiHidden="1" w:unhideWhenUsed="1"/>
-    <w:lsdException w:name="List Number 5" w:semiHidden="1" w:unhideWhenUsed="1"/>
-    <w:lsdException w:name="Title" w:uiPriority="10" w:qFormat="1"/>
-    <w:lsdException w:name="Closing" w:semiHidden="1" w:unhideWhenUsed="1"/>
-    <w:lsdException w:name="Signature" w:semiHidden="1" w:unhideWhenUsed="1"/>
-    <w:lsdException w:name="Default Paragraph Font" w:semiHidden="1" w:uiPriority="1" w:unhideWhenUsed="1"/>
-    <w:lsdException w:name="Body Text" w:semiHidden="1" w:unhideWhenUsed="1"/>
-    <w:lsdException w:name="Body Text Indent" w:semiHidden="1" w:unhideWhenUsed="1"/>
-    <w:lsdException w:name="List Continue" w:semiHidden="1" w:unhideWhenUsed="1"/>
-    <w:lsdException w:name="List Continue 2" w:semiHidden="1" w:unhideWhenUsed="1"/>
-    <w:lsdException w:name="List Continue 3" w:semiHidden="1" w:unhideWhenUsed="1"/>
-    <w:lsdException w:name="List Continue 4" w:semiHidden="1" w:unhideWhenUsed="1"/>
-    <w:lsdException w:name="List Continue 5" w:semiHidden="1" w:unhideWhenUsed="1"/>
-    <w:lsdException w:name="Message Header" w:semiHidden="1" w:unhideWhenUsed="1"/>
-    <w:lsdException w:name="Subtitle" w:uiPriority="11" w:qFormat="1"/>
-    <w:lsdException w:name="Salutation" w:semiHidden="1" w:unhideWhenUsed="1"/>
-    <w:lsdException w:name="Date" w:semiHidden="1" w:unhideWhenUsed="1"/>
-    <w:lsdException w:name="Body Text First Indent" w:semiHidden="1" w:unhideWhenUsed="1"/>
-    <w:lsdException w:name="Body Text First Indent 2" w:semiHidden="1" w:unhideWhenUsed="1"/>
-    <w:lsdException w:name="Note Heading" w:semiHidden="1" w:unhideWhenUsed="1"/>
-    <w:lsdException w:name="Body Text 2" w:semiHidden="1" w:unhideWhenUsed="1"/>
-    <w:lsdException w:name="Body Text 3" w:semiHidden="1" w:unhideWhenUsed="1"/>
-    <w:lsdException w:name="Body Text Indent 2" w:semiHidden="1" w:unhideWhenUsed="1"/>
-    <w:lsdException w:name="Body Text Indent 3" w:semiHidden="1" w:unhideWhenUsed="1"/>
-    <w:lsdException w:name="Block Text" w:semiHidden="1" w:unhideWhenUsed="1"/>
-    <w:lsdException w:name="Hyperlink" w:semiHidden="1" w:unhideWhenUsed="1"/>
-    <w:lsdException w:name="FollowedHyperlink" w:semiHidden="1" w:unhideWhenUsed="1"/>
-    <w:lsdException w:name="Strong" w:uiPriority="22" w:qFormat="1"/>
-    <w:lsdException w:name="Emphasis" w:uiPriority="20" w:qFormat="1"/>
-    <w:lsdException w:name="Document Map" w:semiHidden="1" w:unhideWhenUsed="1"/>
-    <w:lsdException w:name="Plain Text" w:semiHidden="1" w:unhideWhenUsed="1"/>
-    <w:lsdException w:name="E-mail Signature" w:semiHidden="1" w:unhideWhenUsed="1"/>
-    <w:lsdException w:name="HTML Top of Form" w:semiHidden="1" w:unhideWhenUsed="1"/>
-    <w:lsdException w:name="HTML Bottom of Form" w:semiHidden="1" w:unhideWhenUsed="1"/>
-    <w:lsdException w:name="Normal (Web)" w:semiHidden="1" w:unhideWhenUsed="1"/>
-    <w:lsdException w:name="HTML Acronym" w:semiHidden="1" w:unhideWhenUsed="1"/>
-    <w:lsdException w:name="HTML Address" w:semiHidden="1" w:unhideWhenUsed="1"/>
-    <w:lsdException w:name="HTML Cite" w:semiHidden="1" w:unhideWhenUsed="1"/>
-    <w:lsdException w:name="HTML Code" w:semiHidden="1" w:unhideWhenUsed="1"/>
-    <w:lsdException w:name="HTML Definition" w:semiHidden="1" w:unhideWhenUsed="1"/>
-    <w:lsdException w:name="HTML Keyboard" w:semiHidden="1" w:unhideWhenUsed="1"/>
-    <w:lsdException w:name="HTML Preformatted" w:semiHidden="1" w:unhideWhenUsed="1"/>
-    <w:lsdException w:name="HTML Sample" w:semiHidden="1" w:unhideWhenUsed="1"/>
-    <w:lsdException w:name="HTML Typewriter" w:semiHidden="1" w:unhideWhenUsed="1"/>
-    <w:lsdException w:name="HTML Variable" w:semiHidden="1" w:unhideWhenUsed="1"/>
-    <w:lsdException w:name="Normal Table" w:semiHidden="1" w:unhideWhenUsed="1"/>
-    <w:lsdException w:name="annotation subject" w:semiHidden="1" w:unhideWhenUsed="1"/>
-    <w:lsdException w:name="No List" w:semiHidden="1" w:unhideWhenUsed="1"/>
-    <w:lsdException w:name="Outline List 1" w:semiHidden="1" w:unhideWhenUsed="1"/>
-    <w:lsdException w:name="Outline List 2" w:semiHidden="1" w:unhideWhenUsed="1"/>
-    <w:lsdException w:name="Outline List 3" w:semiHidden="1" w:unhideWhenUsed="1"/>
-    <w:lsdException w:name="Table Simple 1" w:semiHidden="1" w:unhideWhenUsed="1"/>
-    <w:lsdException w:name="Table Simple 2" w:semiHidden="1" w:unhideWhenUsed="1"/>
-    <w:lsdException w:name="Table Simple 3" w:semiHidden="1" w:unhideWhenUsed="1"/>
-    <w:lsdException w:name="Table Classic 1" w:semiHidden="1" w:unhideWhenUsed="1"/>
-    <w:lsdException w:name="Table Classic 2" w:semiHidden="1" w:unhideWhenUsed="1"/>
-    <w:lsdException w:name="Table Classic 3" w:semiHidden="1" w:unhideWhenUsed="1"/>
-    <w:lsdException w:name="Table Classic 4" w:semiHidden="1" w:unhideWhenUsed="1"/>
-    <w:lsdException w:name="Table Colorful 1" w:semiHidden="1" w:unhideWhenUsed="1"/>
-    <w:lsdException w:name="Table Colorful 2" w:semiHidden="1" w:unhideWhenUsed="1"/>
-    <w:lsdException w:name="Table Colorful 3" w:semiHidden="1" w:unhideWhenUsed="1"/>
-    <w:lsdException w:name="Table Columns 1" w:semiHidden="1" w:unhideWhenUsed="1"/>
-    <w:lsdException w:name="Table Columns 2" w:semiHidden="1" w:unhideWhenUsed="1"/>
-    <w:lsdException w:name="Table Columns 3" w:semiHidden="1" w:unhideWhenUsed="1"/>
-    <w:lsdException w:name="Table Columns 4" w:semiHidden="1" w:unhideWhenUsed="1"/>
-    <w:lsdException w:name="Table Columns 5" w:semiHidden="1" w:unhideWhenUsed="1"/>
-    <w:lsdException w:name="Table Grid 1" w:semiHidden="1" w:unhideWhenUsed="1"/>
-    <w:lsdException w:name="Table Grid 2" w:semiHidden="1" w:unhideWhenUsed="1"/>
-    <w:lsdException w:name="Table Grid 3" w:semiHidden="1" w:unhideWhenUsed="1"/>
-    <w:lsdException w:name="Table Grid 4" w:semiHidden="1" w:unhideWhenUsed="1"/>
-    <w:lsdException w:name="Table Grid 5" w:semiHidden="1" w:unhideWhenUsed="1"/>
-    <w:lsdException w:name="Table Grid 6" w:semiHidden="1" w:unhideWhenUsed="1"/>
-    <w:lsdException w:name="Table Grid 7" w:semiHidden="1" w:unhideWhenUsed="1"/>
-    <w:lsdException w:name="Table Grid 8" w:semiHidden="1" w:unhideWhenUsed="1"/>
-    <w:lsdException w:name="Table List 1" w:semiHidden="1" w:unhideWhenUsed="1"/>
-    <w:lsdException w:name="Table List 2" w:semiHidden="1" w:unhideWhenUsed="1"/>
-    <w:lsdException w:name="Table List 3" w:semiHidden="1" w:unhideWhenUsed="1"/>
-    <w:lsdException w:name="Table List 4" w:semiHidden="1" w:unhideWhenUsed="1"/>
-    <w:lsdException w:name="Table List 5" w:semiHidden="1" w:unhideWhenUsed="1"/>
-    <w:lsdException w:name="Table List 6" w:semiHidden="1" w:unhideWhenUsed="1"/>
-    <w:lsdException w:name="Table List 7" w:semiHidden="1" w:unhideWhenUsed="1"/>
-    <w:lsdException w:name="Table List 8" w:semiHidden="1" w:unhideWhenUsed="1"/>
-    <w:lsdException w:name="Table 3D effects 1" w:semiHidden="1" w:unhideWhenUsed="1"/>
-    <w:lsdException w:name="Table 3D effects 2" w:semiHidden="1" w:unhideWhenUsed="1"/>
-    <w:lsdException w:name="Table 3D effects 3" w:semiHidden="1" w:unhideWhenUsed="1"/>
-    <w:lsdException w:name="Table Contemporary" w:semiHidden="1" w:unhideWhenUsed="1"/>
-    <w:lsdException w:name="Table Elegant" w:semiHidden="1" w:unhideWhenUsed="1"/>
-    <w:lsdException w:name="Table Professional" w:semiHidden="1" w:unhideWhenUsed="1"/>
-    <w:lsdException w:name="Table Subtle 1" w:semiHidden="1" w:unhideWhenUsed="1"/>
-    <w:lsdException w:name="Table Subtle 2" w:semiHidden="1" w:unhideWhenUsed="1"/>
-    <w:lsdException w:name="Table Web 1" w:semiHidden="1" w:unhideWhenUsed="1"/>
-    <w:lsdException w:name="Table Web 2" w:semiHidden="1" w:unhideWhenUsed="1"/>
-    <w:lsdException w:name="Table Web 3" w:semiHidden="1" w:unhideWhenUsed="1"/>
-    <w:lsdException w:name="Balloon Text" w:semiHidden="1" w:unhideWhenUsed="1"/>
-    <w:lsdException w:name="Table Grid" w:uiPriority="39"/>
-    <w:lsdException w:name="Table Theme" w:semiHidden="1" w:unhideWhenUsed="1"/>
-    <w:lsdException w:name="Placeholder Text" w:semiHidden="1"/>
-    <w:lsdException w:name="No Spacing" w:uiPriority="1" w:qFormat="1"/>
-    <w:lsdException w:name="Light Shading" w:uiPriority="60"/>
-    <w:lsdException w:name="Light List" w:uiPriority="61"/>
-    <w:lsdException w:name="Light Grid" w:uiPriority="62"/>
-    <w:lsdException w:name="Medium Shading 1" w:uiPriority="63"/>
-    <w:lsdException w:name="Medium Shading 2" w:uiPriority="64"/>
-    <w:lsdException w:name="Medium List 1" w:uiPriority="65"/>
-    <w:lsdException w:name="Medium List 2" w:uiPriority="66"/>
-    <w:lsdException w:name="Medium Grid 1" w:uiPriority="67"/>
-    <w:lsdException w:name="Medium Grid 2" w:uiPriority="68"/>
-    <w:lsdException w:name="Medium Grid 3" w:uiPriority="69"/>
-    <w:lsdException w:name="Dark List" w:uiPriority="70"/>
-    <w:lsdException w:name="Colorful Shading" w:uiPriority="71"/>
-    <w:lsdException w:name="Colorful List" w:uiPriority="72"/>
-    <w:lsdException w:name="Colorful Grid" w:uiPriority="73"/>
-    <w:lsdException w:name="Light Shading Accent 1" w:uiPriority="60"/>
-    <w:lsdException w:name="Light List Accent 1" w:uiPriority="61"/>
-    <w:lsdException w:name="Light Grid Accent 1" w:uiPriority="62"/>
-    <w:lsdException w:name="Medium Shading 1 Accent 1" w:uiPriority="63"/>
-    <w:lsdException w:name="Medium Shading 2 Accent 1" w:uiPriority="64"/>
-    <w:lsdException w:name="Medium List 1 Accent 1" w:uiPriority="65"/>
-    <w:lsdException w:name="Revision" w:semiHidden="1"/>
-    <w:lsdException w:name="List Paragraph" w:uiPriority="34" w:qFormat="1"/>
-    <w:lsdException w:name="Quote" w:uiPriority="29" w:qFormat="1"/>
-    <w:lsdException w:name="Intense Quote" w:uiPriority="30" w:qFormat="1"/>
-    <w:lsdException w:name="Medium List 2 Accent 1" w:uiPriority="66"/>
-    <w:lsdException w:name="Medium Grid 1 Accent 1" w:uiPriority="67"/>
-    <w:lsdException w:name="Medium Grid 2 Accent 1" w:uiPriority="68"/>
-    <w:lsdException w:name="Medium Grid 3 Accent 1" w:uiPriority="69"/>
-    <w:lsdException w:name="Dark List Accent 1" w:uiPriority="70"/>
-    <w:lsdException w:name="Colorful Shading Accent 1" w:uiPriority="71"/>
-    <w:lsdException w:name="Colorful List Accent 1" w:uiPriority="72"/>
-    <w:lsdException w:name="Colorful Grid Accent 1" w:uiPriority="73"/>
-    <w:lsdException w:name="Light Shading Accent 2" w:uiPriority="60"/>
-    <w:lsdException w:name="Light List Accent 2" w:uiPriority="61"/>
-    <w:lsdException w:name="Light Grid Accent 2" w:uiPriority="62"/>
-    <w:lsdException w:name="Medium Shading 1 Accent 2" w:uiPriority="63"/>
-    <w:lsdException w:name="Medium Shading 2 Accent 2" w:uiPriority="64"/>
-    <w:lsdException w:name="Medium List 1 Accent 2" w:uiPriority="65"/>
-    <w:lsdException w:name="Medium List 2 Accent 2" w:uiPriority="66"/>
-    <w:lsdException w:name="Medium Grid 1 Accent 2" w:uiPriority="67"/>
-    <w:lsdException w:name="Medium Grid 2 Accent 2" w:uiPriority="68"/>
-    <w:lsdException w:name="Medium Grid 3 Accent 2" w:uiPriority="69"/>
-    <w:lsdException w:name="Dark List Accent 2" w:uiPriority="70"/>
-    <w:lsdException w:name="Colorful Shading Accent 2" w:uiPriority="71"/>
-    <w:lsdException w:name="Colorful List Accent 2" w:uiPriority="72"/>
-    <w:lsdException w:name="Colorful Grid Accent 2" w:uiPriority="73"/>
-    <w:lsdException w:name="Light Shading Accent 3" w:uiPriority="60"/>
-    <w:lsdException w:name="Light List Accent 3" w:uiPriority="61"/>
-    <w:lsdException w:name="Light Grid Accent 3" w:uiPriority="62"/>
-    <w:lsdException w:name="Medium Shading 1 Accent 3" w:uiPriority="63"/>
-    <w:lsdException w:name="Medium Shading 2 Accent 3" w:uiPriority="64"/>
-    <w:lsdException w:name="Medium List 1 Accent 3" w:uiPriority="65"/>
-    <w:lsdException w:name="Medium List 2 Accent 3" w:uiPriority="66"/>
-    <w:lsdException w:name="Medium Grid 1 Accent 3" w:uiPriority="67"/>
-    <w:lsdException w:name="Medium Grid 2 Accent 3" w:uiPriority="68"/>
-    <w:lsdException w:name="Medium Grid 3 Accent 3" w:uiPriority="69"/>
-    <w:lsdException w:name="Dark List Accent 3" w:uiPriority="70"/>
-    <w:lsdException w:name="Colorful Shading Accent 3" w:uiPriority="71"/>
-    <w:lsdException w:name="Colorful List Accent 3" w:uiPriority="72"/>
-    <w:lsdException w:name="Colorful Grid Accent 3" w:uiPriority="73"/>
-    <w:lsdException w:name="Light Shading Accent 4" w:uiPriority="60"/>
-    <w:lsdException w:name="Light List Accent 4" w:uiPriority="61"/>
-    <w:lsdException w:name="Light Grid Accent 4" w:uiPriority="62"/>
-    <w:lsdException w:name="Medium Shading 1 Accent 4" w:uiPriority="63"/>
-    <w:lsdException w:name="Medium Shading 2 Accent 4" w:uiPriority="64"/>
-    <w:lsdException w:name="Medium List 1 Accent 4" w:uiPriority="65"/>
-    <w:lsdException w:name="Medium List 2 Accent 4" w:uiPriority="66"/>
-    <w:lsdException w:name="Medium Grid 1 Accent 4" w:uiPriority="67"/>
-    <w:lsdException w:name="Medium Grid 2 Accent 4" w:uiPriority="68"/>
-    <w:lsdException w:name="Medium Grid 3 Accent 4" w:uiPriority="69"/>
-    <w:lsdException w:name="Dark List Accent 4" w:uiPriority="70"/>
-    <w:lsdException w:name="Colorful Shading Accent 4" w:uiPriority="71"/>
-    <w:lsdException w:name="Colorful List Accent 4" w:uiPriority="72"/>
-    <w:lsdException w:name="Colorful Grid Accent 4" w:uiPriority="73"/>
-    <w:lsdException w:name="Light Shading Accent 5" w:uiPriority="60"/>
-    <w:lsdException w:name="Light List Accent 5" w:uiPriority="61"/>
-    <w:lsdException w:name="Light Grid Accent 5" w:uiPriority="62"/>
-    <w:lsdException w:name="Medium Shading 1 Accent 5" w:uiPriority="63"/>
-    <w:lsdException w:name="Medium Shading 2 Accent 5" w:uiPriority="64"/>
-    <w:lsdException w:name="Medium List 1 Accent 5" w:uiPriority="65"/>
-    <w:lsdException w:name="Medium List 2 Accent 5" w:uiPriority="66"/>
-    <w:lsdException w:name="Medium Grid 1 Accent 5" w:uiPriority="67"/>
-    <w:lsdException w:name="Medium Grid 2 Accent 5" w:uiPriority="68"/>
-    <w:lsdException w:name="Medium Grid 3 Accent 5" w:uiPriority="69"/>
-    <w:lsdException w:name="Dark List Accent 5" w:uiPriority="70"/>
-    <w:lsdException w:name="Colorful Shading Accent 5" w:uiPriority="71"/>
-    <w:lsdException w:name="Colorful List Accent 5" w:uiPriority="72"/>
-    <w:lsdException w:name="Colorful Grid Accent 5" w:uiPriority="73"/>
-    <w:lsdException w:name="Light Shading Accent 6" w:uiPriority="60"/>
-    <w:lsdException w:name="Light List Accent 6" w:uiPriority="61"/>
-    <w:lsdException w:name="Light Grid Accent 6" w:uiPriority="62"/>
-    <w:lsdException w:name="Medium Shading 1 Accent 6" w:uiPriority="63"/>
-    <w:lsdException w:name="Medium Shading 2 Accent 6" w:uiPriority="64"/>
-    <w:lsdException w:name="Medium List 1 Accent 6" w:uiPriority="65"/>
-    <w:lsdException w:name="Medium List 2 Accent 6" w:uiPriority="66"/>
-    <w:lsdException w:name="Medium Grid 1 Accent 6" w:uiPriority="67"/>
-    <w:lsdException w:name="Medium Grid 2 Accent 6" w:uiPriority="68"/>
-    <w:lsdException w:name="Medium Grid 3 Accent 6" w:uiPriority="69"/>
-    <w:lsdException w:name="Dark List Accent 6" w:uiPriority="70"/>
-    <w:lsdException w:name="Colorful Shading Accent 6" w:uiPriority="71"/>
-    <w:lsdException w:name="Colorful List Accent 6" w:uiPriority="72"/>
-    <w:lsdException w:name="Colorful Grid Accent 6" w:uiPriority="73"/>
-    <w:lsdException w:name="Subtle Emphasis" w:uiPriority="19" w:qFormat="1"/>
-    <w:lsdException w:name="Intense Emphasis" w:uiPriority="21" w:qFormat="1"/>
-    <w:lsdException w:name="Subtle Reference" w:uiPriority="31" w:qFormat="1"/>
-    <w:lsdException w:name="Intense Reference" w:uiPriority="32" w:qFormat="1"/>
-    <w:lsdException w:name="Book Title" w:uiPriority="33" w:qFormat="1"/>
-    <w:lsdException w:name="Bibliography" w:semiHidden="1" w:uiPriority="37" w:unhideWhenUsed="1"/>
-    <w:lsdException w:name="TOC Heading" w:semiHidden="1" w:uiPriority="39" w:unhideWhenUsed="1" w:qFormat="1"/>
-    <w:lsdException w:name="Plain Table 1" w:uiPriority="41"/>
-    <w:lsdException w:name="Plain Table 2" w:uiPriority="42"/>
-    <w:lsdException w:name="Plain Table 3" w:uiPriority="43"/>
-    <w:lsdException w:name="Plain Table 4" w:uiPriority="44"/>
-    <w:lsdException w:name="Plain Table 5" w:uiPriority="45"/>
-    <w:lsdException w:name="Grid Table Light" w:uiPriority="40"/>
-    <w:lsdException w:name="Grid Table 1 Light" w:uiPriority="46"/>
-    <w:lsdException w:name="Grid Table 2" w:uiPriority="47"/>
-    <w:lsdException w:name="Grid Table 3" w:uiPriority="48"/>
-    <w:lsdException w:name="Grid Table 4" w:uiPriority="49"/>
-    <w:lsdException w:name="Grid Table 5 Dark" w:uiPriority="50"/>
-    <w:lsdException w:name="Grid Table 6 Colorful" w:uiPriority="51"/>
-    <w:lsdException w:name="Grid Table 7 Colorful" w:uiPriority="52"/>
-    <w:lsdException w:name="Grid Table 1 Light Accent 1" w:uiPriority="46"/>
-    <w:lsdException w:name="Grid Table 2 Accent 1" w:uiPriority="47"/>
-    <w:lsdException w:name="Grid Table 3 Accent 1" w:uiPriority="48"/>
-    <w:lsdException w:name="Grid Table 4 Accent 1" w:uiPriority="49"/>
-    <w:lsdException w:name="Grid Table 5 Dark Accent 1" w:uiPriority="50"/>
-    <w:lsdException w:name="Grid Table 6 Colorful Accent 1" w:uiPriority="51"/>
-    <w:lsdException w:name="Grid Table 7 Colorful Accent 1" w:uiPriority="52"/>
-    <w:lsdException w:name="Grid Table 1 Light Accent 2" w:uiPriority="46"/>
-    <w:lsdException w:name="Grid Table 2 Accent 2" w:uiPriority="47"/>
-    <w:lsdException w:name="Grid Table 3 Accent 2" w:uiPriority="48"/>
-    <w:lsdException w:name="Grid Table 4 Accent 2" w:uiPriority="49"/>
-    <w:lsdException w:name="Grid Table 5 Dark Accent 2" w:uiPriority="50"/>
-    <w:lsdException w:name="Grid Table 6 Colorful Accent 2" w:uiPriority="51"/>
-    <w:lsdException w:name="Grid Table 7 Colorful Accent 2" w:uiPriority="52"/>
-    <w:lsdException w:name="Grid Table 1 Light Accent 3" w:uiPriority="46"/>
-    <w:lsdException w:name="Grid Table 2 Accent 3" w:uiPriority="47"/>
-    <w:lsdException w:name="Grid Table 3 Accent 3" w:uiPriority="48"/>
-    <w:lsdException w:name="Grid Table 4 Accent 3" w:uiPriority="49"/>
-    <w:lsdException w:name="Grid Table 5 Dark Accent 3" w:uiPriority="50"/>
-    <w:lsdException w:name="Grid Table 6 Colorful Accent 3" w:uiPriority="51"/>
-    <w:lsdException w:name="Grid Table 7 Colorful Accent 3" w:uiPriority="52"/>
-    <w:lsdException w:name="Grid Table 1 Light Accent 4" w:uiPriority="46"/>
-    <w:lsdException w:name="Grid Table 2 Accent 4" w:uiPriority="47"/>
-    <w:lsdException w:name="Grid Table 3 Accent 4" w:uiPriority="48"/>
-    <w:lsdException w:name="Grid Table 4 Accent 4" w:uiPriority="49"/>
-    <w:lsdException w:name="Grid Table 5 Dark Accent 4" w:uiPriority="50"/>
-    <w:lsdException w:name="Grid Table 6 Colorful Accent 4" w:uiPriority="51"/>
-    <w:lsdException w:name="Grid Table 7 Colorful Accent 4" w:uiPriority="52"/>
-    <w:lsdException w:name="Grid Table 1 Light Accent 5" w:uiPriority="46"/>
-    <w:lsdException w:name="Grid Table 2 Accent 5" w:uiPriority="47"/>
-    <w:lsdException w:name="Grid Table 3 Accent 5" w:uiPriority="48"/>
-    <w:lsdException w:name="Grid Table 4 Accent 5" w:uiPriority="49"/>
-    <w:lsdException w:name="Grid Table 5 Dark Accent 5" w:uiPriority="50"/>
-    <w:lsdException w:name="Grid Table 6 Colorful Accent 5" w:uiPriority="51"/>
-    <w:lsdException w:name="Grid Table 7 Colorful Accent 5" w:uiPriority="52"/>
-    <w:lsdException w:name="Grid Table 1 Light Accent 6" w:uiPriority="46"/>
-    <w:lsdException w:name="Grid Table 2 Accent 6" w:uiPriority="47"/>
-    <w:lsdException w:name="Grid Table 3 Accent 6" w:uiPriority="48"/>
-    <w:lsdException w:name="Grid Table 4 Accent 6" w:uiPriority="49"/>
-    <w:lsdException w:name="Grid Table 5 Dark Accent 6" w:uiPriority="50"/>
-    <w:lsdException w:name="Grid Table 6 Colorful Accent 6" w:uiPriority="51"/>
-    <w:lsdException w:name="Grid Table 7 Colorful Accent 6" w:uiPriority="52"/>
-    <w:lsdException w:name="List Table 1 Light" w:uiPriority="46"/>
-    <w:lsdException w:name="List Table 2" w:uiPriority="47"/>
-    <w:lsdException w:name="List Table 3" w:uiPriority="48"/>
-    <w:lsdException w:name="List Table 4" w:uiPriority="49"/>
-    <w:lsdException w:name="List Table 5 Dark" w:uiPriority="50"/>
-    <w:lsdException w:name="List Table 6 Colorful" w:uiPriority="51"/>
-    <w:lsdException w:name="List Table 7 Colorful" w:uiPriority="52"/>
-    <w:lsdException w:name="List Table 1 Light Accent 1" w:uiPriority="46"/>
-    <w:lsdException w:name="List Table 2 Accent 1" w:uiPriority="47"/>
-    <w:lsdException w:name="List Table 3 Accent 1" w:uiPriority="48"/>
-    <w:lsdException w:name="List Table 4 Accent 1" w:uiPriority="49"/>
-    <w:lsdException w:name="List Table 5 Dark Accent 1" w:uiPriority="50"/>
-    <w:lsdException w:name="List Table 6 Colorful Accent 1" w:uiPriority="51"/>
-    <w:lsdException w:name="List Table 7 Colorful Accent 1" w:uiPriority="52"/>
-    <w:lsdException w:name="List Table 1 Light Accent 2" w:uiPriority="46"/>
-    <w:lsdException w:name="List Table 2 Accent 2" w:uiPriority="47"/>
-    <w:lsdException w:name="List Table 3 Accent 2" w:uiPriority="48"/>
-    <w:lsdException w:name="List Table 4 Accent 2" w:uiPriority="49"/>
-    <w:lsdException w:name="List Table 5 Dark Accent 2" w:uiPriority="50"/>
-    <w:lsdException w:name="List Table 6 Colorful Accent 2" w:uiPriority="51"/>
-    <w:lsdException w:name="List Table 7 Colorful Accent 2" w:uiPriority="52"/>
-    <w:lsdException w:name="List Table 1 Light Accent 3" w:uiPriority="46"/>
-    <w:lsdException w:name="List Table 2 Accent 3" w:uiPriority="47"/>
-    <w:lsdException w:name="List Table 3 Accent 3" w:uiPriority="48"/>
-    <w:lsdException w:name="List Table 4 Accent 3" w:uiPriority="49"/>
-    <w:lsdException w:name="List Table 5 Dark Accent 3" w:uiPriority="50"/>
-    <w:lsdException w:name="List Table 6 Colorful Accent 3" w:uiPriority="51"/>
-    <w:lsdException w:name="List Table 7 Colorful Accent 3" w:uiPriority="52"/>
-    <w:lsdException w:name="List Table 1 Light Accent 4" w:uiPriority="46"/>
-    <w:lsdException w:name="List Table 2 Accent 4" w:uiPriority="47"/>
-    <w:lsdException w:name="List Table 3 Accent 4" w:uiPriority="48"/>
-    <w:lsdException w:name="List Table 4 Accent 4" w:uiPriority="49"/>
-    <w:lsdException w:name="List Table 5 Dark Accent 4" w:uiPriority="50"/>
-    <w:lsdException w:name="List Table 6 Colorful Accent 4" w:uiPriority="51"/>
-    <w:lsdException w:name="List Table 7 Colorful Accent 4" w:uiPriority="52"/>
-    <w:lsdException w:name="List Table 1 Light Accent 5" w:uiPriority="46"/>
-    <w:lsdException w:name="List Table 2 Accent 5" w:uiPriority="47"/>
-    <w:lsdException w:name="List Table 3 Accent 5" w:uiPriority="48"/>
-    <w:lsdException w:name="List Table 4 Accent 5" w:uiPriority="49"/>
-    <w:lsdException w:name="List Table 5 Dark Accent 5" w:uiPriority="50"/>
-    <w:lsdException w:name="List Table 6 Colorful Accent 5" w:uiPriority="51"/>
-    <w:lsdException w:name="List Table 7 Colorful Accent 5" w:uiPriority="52"/>
-    <w:lsdException w:name="List Table 1 Light Accent 6" w:uiPriority="46"/>
-    <w:lsdException w:name="List Table 2 Accent 6" w:uiPriority="47"/>
-    <w:lsdException w:name="List Table 3 Accent 6" w:uiPriority="48"/>
-    <w:lsdException w:name="List Table 4 Accent 6" w:uiPriority="49"/>
-    <w:lsdException w:name="List Table 5 Dark Accent 6" w:uiPriority="50"/>
-    <w:lsdException w:name="List Table 6 Colorful Accent 6" w:uiPriority="51"/>
-    <w:lsdException w:name="List Table 7 Colorful Accent 6" w:uiPriority="52"/>
-    <w:lsdException w:name="Mention" w:semiHidden="1" w:unhideWhenUsed="1"/>
-    <w:lsdException w:name="Smart Hyperlink" w:semiHidden="1" w:unhideWhenUsed="1"/>
-    <w:lsdException w:name="Hashtag" w:semiHidden="1" w:unhideWhenUsed="1"/>
-    <w:lsdException w:name="Unresolved Mention" w:semiHidden="1" w:unhideWhenUsed="1"/>
-    <w:lsdException w:name="Smart Link" w:semiHidden="1" w:unhideWhenUsed="1"/>
+  <w:latentStyles w:defLockedState="0" w:defUIPriority="99" w:defSemiHidden="1" w:defUnhideWhenUsed="1" w:defQFormat="0" w:count="267">
+    <w:lsdException w:name="Normal" w:semiHidden="0" w:uiPriority="0" w:unhideWhenUsed="0" w:qFormat="1"/>
+    <w:lsdException w:name="heading 1" w:semiHidden="0" w:uiPriority="9" w:unhideWhenUsed="0" w:qFormat="1"/>
+    <w:lsdException w:name="heading 2" w:uiPriority="9" w:qFormat="1"/>
+    <w:lsdException w:name="heading 3" w:uiPriority="9" w:qFormat="1"/>
+    <w:lsdException w:name="heading 4" w:uiPriority="9" w:qFormat="1"/>
+    <w:lsdException w:name="heading 5" w:uiPriority="9" w:qFormat="1"/>
+    <w:lsdException w:name="heading 6" w:uiPriority="9" w:qFormat="1"/>
+    <w:lsdException w:name="heading 7" w:uiPriority="9" w:qFormat="1"/>
+    <w:lsdException w:name="heading 8" w:uiPriority="9" w:qFormat="1"/>
+    <w:lsdException w:name="heading 9" w:uiPriority="9" w:qFormat="1"/>
+    <w:lsdException w:name="toc 1" w:uiPriority="39"/>
+    <w:lsdException w:name="toc 2" w:uiPriority="39"/>
+    <w:lsdException w:name="toc 3" w:uiPriority="39"/>
+    <w:lsdException w:name="toc 4" w:uiPriority="39"/>
+    <w:lsdException w:name="toc 5" w:uiPriority="39"/>
+    <w:lsdException w:name="toc 6" w:uiPriority="39"/>
+    <w:lsdException w:name="toc 7" w:uiPriority="39"/>
+    <w:lsdException w:name="toc 8" w:uiPriority="39"/>
+    <w:lsdException w:name="toc 9" w:uiPriority="39"/>
+    <w:lsdException w:name="caption" w:uiPriority="35" w:qFormat="1"/>
+    <w:lsdException w:name="Title" w:semiHidden="0" w:uiPriority="10" w:unhideWhenUsed="0" w:qFormat="1"/>
+    <w:lsdException w:name="Default Paragraph Font" w:uiPriority="1"/>
+    <w:lsdException w:name="Subtitle" w:semiHidden="0" w:uiPriority="11" w:unhideWhenUsed="0" w:qFormat="1"/>
+    <w:lsdException w:name="Strong" w:semiHidden="0" w:uiPriority="22" w:unhideWhenUsed="0" w:qFormat="1"/>
+    <w:lsdException w:name="Emphasis" w:semiHidden="0" w:uiPriority="20" w:unhideWhenUsed="0" w:qFormat="1"/>
+    <w:lsdException w:name="Table Grid" w:semiHidden="0" w:uiPriority="39" w:unhideWhenUsed="0"/>
+    <w:lsdException w:name="Placeholder Text" w:unhideWhenUsed="0"/>
+    <w:lsdException w:name="No Spacing" w:semiHidden="0" w:uiPriority="1" w:unhideWhenUsed="0" w:qFormat="1"/>
+    <w:lsdException w:name="Light Shading" w:semiHidden="0" w:uiPriority="60" w:unhideWhenUsed="0"/>
+    <w:lsdException w:name="Light List" w:semiHidden="0" w:uiPriority="61" w:unhideWhenUsed="0"/>
+    <w:lsdException w:name="Light Grid" w:semiHidden="0" w:uiPriority="62" w:unhideWhenUsed="0"/>
+    <w:lsdException w:name="Medium Shading 1" w:semiHidden="0" w:uiPriority="63" w:unhideWhenUsed="0"/>
+    <w:lsdException w:name="Medium Shading 2" w:semiHidden="0" w:uiPriority="64" w:unhideWhenUsed="0"/>
+    <w:lsdException w:name="Medium List 1" w:semiHidden="0" w:uiPriority="65" w:unhideWhenUsed="0"/>
+    <w:lsdException w:name="Medium List 2" w:semiHidden="0" w:uiPriority="66" w:unhideWhenUsed="0"/>
+    <w:lsdException w:name="Medium Grid 1" w:semiHidden="0" w:uiPriority="67" w:unhideWhenUsed="0"/>
+    <w:lsdException w:name="Medium Grid 2" w:semiHidden="0" w:uiPriority="68" w:unhideWhenUsed="0"/>
+    <w:lsdException w:name="Medium Grid 3" w:semiHidden="0" w:uiPriority="69" w:unhideWhenUsed="0"/>
+    <w:lsdException w:name="Dark List" w:semiHidden="0" w:uiPriority="70" w:unhideWhenUsed="0"/>
+    <w:lsdException w:name="Colorful Shading" w:semiHidden="0" w:uiPriority="71" w:unhideWhenUsed="0"/>
+    <w:lsdException w:name="Colorful List" w:semiHidden="0" w:uiPriority="72" w:unhideWhenUsed="0"/>
+    <w:lsdException w:name="Colorful Grid" w:semiHidden="0" w:uiPriority="73" w:unhideWhenUsed="0"/>
+    <w:lsdException w:name="Light Shading Accent 1" w:semiHidden="0" w:uiPriority="60" w:unhideWhenUsed="0"/>
+    <w:lsdException w:name="Light List Accent 1" w:semiHidden="0" w:uiPriority="61" w:unhideWhenUsed="0"/>
+    <w:lsdException w:name="Light Grid Accent 1" w:semiHidden="0" w:uiPriority="62" w:unhideWhenUsed="0"/>
+    <w:lsdException w:name="Medium Shading 1 Accent 1" w:semiHidden="0" w:uiPriority="63" w:unhideWhenUsed="0"/>
+    <w:lsdException w:name="Medium Shading 2 Accent 1" w:semiHidden="0" w:uiPriority="64" w:unhideWhenUsed="0"/>
+    <w:lsdException w:name="Medium List 1 Accent 1" w:semiHidden="0" w:uiPriority="65" w:unhideWhenUsed="0"/>
+    <w:lsdException w:name="Revision" w:unhideWhenUsed="0"/>
+    <w:lsdException w:name="List Paragraph" w:semiHidden="0" w:uiPriority="34" w:unhideWhenUsed="0" w:qFormat="1"/>
+    <w:lsdException w:name="Quote" w:semiHidden="0" w:uiPriority="29" w:unhideWhenUsed="0" w:qFormat="1"/>
+    <w:lsdException w:name="Intense Quote" w:semiHidden="0" w:uiPriority="30" w:unhideWhenUsed="0" w:qFormat="1"/>
+    <w:lsdException w:name="Medium List 2 Accent 1" w:semiHidden="0" w:uiPriority="66" w:unhideWhenUsed="0"/>
+    <w:lsdException w:name="Medium Grid 1 Accent 1" w:semiHidden="0" w:uiPriority="67" w:unhideWhenUsed="0"/>
+    <w:lsdException w:name="Medium Grid 2 Accent 1" w:semiHidden="0" w:uiPriority="68" w:unhideWhenUsed="0"/>
+    <w:lsdException w:name="Medium Grid 3 Accent 1" w:semiHidden="0" w:uiPriority="69" w:unhideWhenUsed="0"/>
+    <w:lsdException w:name="Dark List Accent 1" w:semiHidden="0" w:uiPriority="70" w:unhideWhenUsed="0"/>
+    <w:lsdException w:name="Colorful Shading Accent 1" w:semiHidden="0" w:uiPriority="71" w:unhideWhenUsed="0"/>
+    <w:lsdException w:name="Colorful List Accent 1" w:semiHidden="0" w:uiPriority="72" w:unhideWhenUsed="0"/>
+    <w:lsdException w:name="Colorful Grid Accent 1" w:semiHidden="0" w:uiPriority="73" w:unhideWhenUsed="0"/>
+    <w:lsdException w:name="Light Shading Accent 2" w:semiHidden="0" w:uiPriority="60" w:unhideWhenUsed="0"/>
+    <w:lsdException w:name="Light List Accent 2" w:semiHidden="0" w:uiPriority="61" w:unhideWhenUsed="0"/>
+    <w:lsdException w:name="Light Grid Accent 2" w:semiHidden="0" w:uiPriority="62" w:unhideWhenUsed="0"/>
+    <w:lsdException w:name="Medium Shading 1 Accent 2" w:semiHidden="0" w:uiPriority="63" w:unhideWhenUsed="0"/>
+    <w:lsdException w:name="Medium Shading 2 Accent 2" w:semiHidden="0" w:uiPriority="64" w:unhideWhenUsed="0"/>
+    <w:lsdException w:name="Medium List 1 Accent 2" w:semiHidden="0" w:uiPriority="65" w:unhideWhenUsed="0"/>
+    <w:lsdException w:name="Medium List 2 Accent 2" w:semiHidden="0" w:uiPriority="66" w:unhideWhenUsed="0"/>
+    <w:lsdException w:name="Medium Grid 1 Accent 2" w:semiHidden="0" w:uiPriority="67" w:unhideWhenUsed="0"/>
+    <w:lsdException w:name="Medium Grid 2 Accent 2" w:semiHidden="0" w:uiPriority="68" w:unhideWhenUsed="0"/>
+    <w:lsdException w:name="Medium Grid 3 Accent 2" w:semiHidden="0" w:uiPriority="69" w:unhideWhenUsed="0"/>
+    <w:lsdException w:name="Dark List Accent 2" w:semiHidden="0" w:uiPriority="70" w:unhideWhenUsed="0"/>
+    <w:lsdException w:name="Colorful Shading Accent 2" w:semiHidden="0" w:uiPriority="71" w:unhideWhenUsed="0"/>
+    <w:lsdException w:name="Colorful List Accent 2" w:semiHidden="0" w:uiPriority="72" w:unhideWhenUsed="0"/>
+    <w:lsdException w:name="Colorful Grid Accent 2" w:semiHidden="0" w:uiPriority="73" w:unhideWhenUsed="0"/>
+    <w:lsdException w:name="Light Shading Accent 3" w:semiHidden="0" w:uiPriority="60" w:unhideWhenUsed="0"/>
+    <w:lsdException w:name="Light List Accent 3" w:semiHidden="0" w:uiPriority="61" w:unhideWhenUsed="0"/>
+    <w:lsdException w:name="Light Grid Accent 3" w:semiHidden="0" w:uiPriority="62" w:unhideWhenUsed="0"/>
+    <w:lsdException w:name="Medium Shading 1 Accent 3" w:semiHidden="0" w:uiPriority="63" w:unhideWhenUsed="0"/>
+    <w:lsdException w:name="Medium Shading 2 Accent 3" w:semiHidden="0" w:uiPriority="64" w:unhideWhenUsed="0"/>
+    <w:lsdException w:name="Medium List 1 Accent 3" w:semiHidden="0" w:uiPriority="65" w:unhideWhenUsed="0"/>
+    <w:lsdException w:name="Medium List 2 Accent 3" w:semiHidden="0" w:uiPriority="66" w:unhideWhenUsed="0"/>
+    <w:lsdException w:name="Medium Grid 1 Accent 3" w:semiHidden="0" w:uiPriority="67" w:unhideWhenUsed="0"/>
+    <w:lsdException w:name="Medium Grid 2 Accent 3" w:semiHidden="0" w:uiPriority="68" w:unhideWhenUsed="0"/>
+    <w:lsdException w:name="Medium Grid 3 Accent 3" w:semiHidden="0" w:uiPriority="69" w:unhideWhenUsed="0"/>
+    <w:lsdException w:name="Dark List Accent 3" w:semiHidden="0" w:uiPriority="70" w:unhideWhenUsed="0"/>
+    <w:lsdException w:name="Colorful Shading Accent 3" w:semiHidden="0" w:uiPriority="71" w:unhideWhenUsed="0"/>
+    <w:lsdException w:name="Colorful List Accent 3" w:semiHidden="0" w:uiPriority="72" w:unhideWhenUsed="0"/>
+    <w:lsdException w:name="Colorful Grid Accent 3" w:semiHidden="0" w:uiPriority="73" w:unhideWhenUsed="0"/>
+    <w:lsdException w:name="Light Shading Accent 4" w:semiHidden="0" w:uiPriority="60" w:unhideWhenUsed="0"/>
+    <w:lsdException w:name="Light List Accent 4" w:semiHidden="0" w:uiPriority="61" w:unhideWhenUsed="0"/>
+    <w:lsdException w:name="Light Grid Accent 4" w:semiHidden="0" w:uiPriority="62" w:unhideWhenUsed="0"/>
+    <w:lsdException w:name="Medium Shading 1 Accent 4" w:semiHidden="0" w:uiPriority="63" w:unhideWhenUsed="0"/>
+    <w:lsdException w:name="Medium Shading 2 Accent 4" w:semiHidden="0" w:uiPriority="64" w:unhideWhenUsed="0"/>
+    <w:lsdException w:name="Medium List 1 Accent 4" w:semiHidden="0" w:uiPriority="65" w:unhideWhenUsed="0"/>
+    <w:lsdException w:name="Medium List 2 Accent 4" w:semiHidden="0" w:uiPriority="66" w:unhideWhenUsed="0"/>
+    <w:lsdException w:name="Medium Grid 1 Accent 4" w:semiHidden="0" w:uiPriority="67" w:unhideWhenUsed="0"/>
+    <w:lsdException w:name="Medium Grid 2 Accent 4" w:semiHidden="0" w:uiPriority="68" w:unhideWhenUsed="0"/>
+    <w:lsdException w:name="Medium Grid 3 Accent 4" w:semiHidden="0" w:uiPriority="69" w:unhideWhenUsed="0"/>
+    <w:lsdException w:name="Dark List Accent 4" w:semiHidden="0" w:uiPriority="70" w:unhideWhenUsed="0"/>
+    <w:lsdException w:name="Colorful Shading Accent 4" w:semiHidden="0" w:uiPriority="71" w:unhideWhenUsed="0"/>
+    <w:lsdException w:name="Colorful List Accent 4" w:semiHidden="0" w:uiPriority="72" w:unhideWhenUsed="0"/>
+    <w:lsdException w:name="Colorful Grid Accent 4" w:semiHidden="0" w:uiPriority="73" w:unhideWhenUsed="0"/>
+    <w:lsdException w:name="Light Shading Accent 5" w:semiHidden="0" w:uiPriority="60" w:unhideWhenUsed="0"/>
+    <w:lsdException w:name="Light List Accent 5" w:semiHidden="0" w:uiPriority="61" w:unhideWhenUsed="0"/>
+    <w:lsdException w:name="Light Grid Accent 5" w:semiHidden="0" w:uiPriority="62" w:unhideWhenUsed="0"/>
+    <w:lsdException w:name="Medium Shading 1 Accent 5" w:semiHidden="0" w:uiPriority="63" w:unhideWhenUsed="0"/>
+    <w:lsdException w:name="Medium Shading 2 Accent 5" w:semiHidden="0" w:uiPriority="64" w:unhideWhenUsed="0"/>
+    <w:lsdException w:name="Medium List 1 Accent 5" w:semiHidden="0" w:uiPriority="65" w:unhideWhenUsed="0"/>
+    <w:lsdException w:name="Medium List 2 Accent 5" w:semiHidden="0" w:uiPriority="66" w:unhideWhenUsed="0"/>
+    <w:lsdException w:name="Medium Grid 1 Accent 5" w:semiHidden="0" w:uiPriority="67" w:unhideWhenUsed="0"/>
+    <w:lsdException w:name="Medium Grid 2 Accent 5" w:semiHidden="0" w:uiPriority="68" w:unhideWhenUsed="0"/>
+    <w:lsdException w:name="Medium Grid 3 Accent 5" w:semiHidden="0" w:uiPriority="69" w:unhideWhenUsed="0"/>
+    <w:lsdException w:name="Dark List Accent 5" w:semiHidden="0" w:uiPriority="70" w:unhideWhenUsed="0"/>
+    <w:lsdException w:name="Colorful Shading Accent 5" w:semiHidden="0" w:uiPriority="71" w:unhideWhenUsed="0"/>
+    <w:lsdException w:name="Colorful List Accent 5" w:semiHidden="0" w:uiPriority="72" w:unhideWhenUsed="0"/>
+    <w:lsdException w:name="Colorful Grid Accent 5" w:semiHidden="0" w:uiPriority="73" w:unhideWhenUsed="0"/>
+    <w:lsdException w:name="Light Shading Accent 6" w:semiHidden="0" w:uiPriority="60" w:unhideWhenUsed="0"/>
+    <w:lsdException w:name="Light List Accent 6" w:semiHidden="0" w:uiPriority="61" w:unhideWhenUsed="0"/>
+    <w:lsdException w:name="Light Grid Accent 6" w:semiHidden="0" w:uiPriority="62" w:unhideWhenUsed="0"/>
+    <w:lsdException w:name="Medium Shading 1 Accent 6" w:semiHidden="0" w:uiPriority="63" w:unhideWhenUsed="0"/>
+    <w:lsdException w:name="Medium Shading 2 Accent 6" w:semiHidden="0" w:uiPriority="64" w:unhideWhenUsed="0"/>
+    <w:lsdException w:name="Medium List 1 Accent 6" w:semiHidden="0" w:uiPriority="65" w:unhideWhenUsed="0"/>
+    <w:lsdException w:name="Medium List 2 Accent 6" w:semiHidden="0" w:uiPriority="66" w:unhideWhenUsed="0"/>
+    <w:lsdException w:name="Medium Grid 1 Accent 6" w:semiHidden="0" w:uiPriority="67" w:unhideWhenUsed="0"/>
+    <w:lsdException w:name="Medium Grid 2 Accent 6" w:semiHidden="0" w:uiPriority="68" w:unhideWhenUsed="0"/>
+    <w:lsdException w:name="Medium Grid 3 Accent 6" w:semiHidden="0" w:uiPriority="69" w:unhideWhenUsed="0"/>
+    <w:lsdException w:name="Dark List Accent 6" w:semiHidden="0" w:uiPriority="70" w:unhideWhenUsed="0"/>
+    <w:lsdException w:name="Colorful Shading Accent 6" w:semiHidden="0" w:uiPriority="71" w:unhideWhenUsed="0"/>
+    <w:lsdException w:name="Colorful List Accent 6" w:semiHidden="0" w:uiPriority="72" w:unhideWhenUsed="0"/>
+    <w:lsdException w:name="Colorful Grid Accent 6" w:semiHidden="0" w:uiPriority="73" w:unhideWhenUsed="0"/>
+    <w:lsdException w:name="Subtle Emphasis" w:semiHidden="0" w:uiPriority="19" w:unhideWhenUsed="0" w:qFormat="1"/>
+    <w:lsdException w:name="Intense Emphasis" w:semiHidden="0" w:uiPriority="21" w:unhideWhenUsed="0" w:qFormat="1"/>
+    <w:lsdException w:name="Subtle Reference" w:semiHidden="0" w:uiPriority="31" w:unhideWhenUsed="0" w:qFormat="1"/>
+    <w:lsdException w:name="Intense Reference" w:semiHidden="0" w:uiPriority="32" w:unhideWhenUsed="0" w:qFormat="1"/>
+    <w:lsdException w:name="Book Title" w:semiHidden="0" w:uiPriority="33" w:unhideWhenUsed="0" w:qFormat="1"/>
+    <w:lsdException w:name="Bibliography" w:uiPriority="37"/>
+    <w:lsdException w:name="TOC Heading" w:uiPriority="39" w:qFormat="1"/>
   </w:latentStyles>
-  <w:style w:type="paragraph" w:default="1" w:styleId="Normale">
+  <w:style w:type="paragraph" w:default="1" w:styleId="Normal">
     <w:name w:val="Normal"/>
     <w:qFormat/>
     <w:rsid w:val="00B22EFB"/>
   </w:style>
-  <w:style w:type="character" w:default="1" w:styleId="Carpredefinitoparagrafo">
+  <w:style w:type="character" w:default="1" w:styleId="DefaultParagraphFont">
     <w:name w:val="Default Paragraph Font"/>
     <w:uiPriority w:val="1"/>
     <w:semiHidden/>
     <w:unhideWhenUsed/>
   </w:style>
-  <w:style w:type="table" w:default="1" w:styleId="Tabellanormale">
+  <w:style w:type="table" w:default="1" w:styleId="TableNormal">
     <w:name w:val="Normal Table"/>
     <w:uiPriority w:val="99"/>
     <w:semiHidden/>
@@ -1496,13 +3119,13 @@
       </w:tblCellMar>
     </w:tblPr>
   </w:style>
-  <w:style w:type="numbering" w:default="1" w:styleId="Nessunelenco">
+  <w:style w:type="numbering" w:default="1" w:styleId="NoList">
     <w:name w:val="No List"/>
     <w:uiPriority w:val="99"/>
     <w:semiHidden/>
     <w:unhideWhenUsed/>
   </w:style>
-  <w:style w:type="paragraph" w:styleId="Nessunaspaziatura">
+  <w:style w:type="paragraph" w:styleId="NoSpacing">
     <w:name w:val="No Spacing"/>
     <w:uiPriority w:val="1"/>
     <w:qFormat/>
@@ -1511,10 +3134,10 @@
       <w:spacing w:after="0" w:line="240" w:lineRule="auto"/>
     </w:pPr>
   </w:style>
-  <w:style w:type="paragraph" w:styleId="Testofumetto">
+  <w:style w:type="paragraph" w:styleId="BalloonText">
     <w:name w:val="Balloon Text"/>
-    <w:basedOn w:val="Normale"/>
-    <w:link w:val="TestofumettoCarattere"/>
+    <w:basedOn w:val="Normal"/>
+    <w:link w:val="BalloonTextChar"/>
     <w:uiPriority w:val="99"/>
     <w:semiHidden/>
     <w:unhideWhenUsed/>
@@ -1528,10 +3151,10 @@
       <w:szCs w:val="18"/>
     </w:rPr>
   </w:style>
-  <w:style w:type="character" w:customStyle="1" w:styleId="TestofumettoCarattere">
-    <w:name w:val="Testo fumetto Carattere"/>
-    <w:basedOn w:val="Carpredefinitoparagrafo"/>
-    <w:link w:val="Testofumetto"/>
+  <w:style w:type="character" w:customStyle="1" w:styleId="BalloonTextChar">
+    <w:name w:val="Balloon Text Char"/>
+    <w:basedOn w:val="DefaultParagraphFont"/>
+    <w:link w:val="BalloonText"/>
     <w:uiPriority w:val="99"/>
     <w:semiHidden/>
     <w:rsid w:val="00DD6CF2"/>
@@ -1541,15 +3164,16 @@
       <w:szCs w:val="18"/>
     </w:rPr>
   </w:style>
-  <w:style w:type="table" w:styleId="Grigliatabella">
+  <w:style w:type="table" w:styleId="TableGrid">
     <w:name w:val="Table Grid"/>
-    <w:basedOn w:val="Tabellanormale"/>
+    <w:basedOn w:val="TableNormal"/>
     <w:uiPriority w:val="39"/>
     <w:rsid w:val="00DD6CF2"/>
     <w:pPr>
       <w:spacing w:after="0" w:line="240" w:lineRule="auto"/>
     </w:pPr>
     <w:tblPr>
+      <w:tblInd w:w="0" w:type="dxa"/>
       <w:tblBorders>
         <w:top w:val="single" w:sz="4" w:space="0" w:color="auto"/>
         <w:left w:val="single" w:sz="4" w:space="0" w:color="auto"/>
@@ -1558,12 +3182,18 @@
         <w:insideH w:val="single" w:sz="4" w:space="0" w:color="auto"/>
         <w:insideV w:val="single" w:sz="4" w:space="0" w:color="auto"/>
       </w:tblBorders>
+      <w:tblCellMar>
+        <w:top w:w="0" w:type="dxa"/>
+        <w:left w:w="108" w:type="dxa"/>
+        <w:bottom w:w="0" w:type="dxa"/>
+        <w:right w:w="108" w:type="dxa"/>
+      </w:tblCellMar>
     </w:tblPr>
   </w:style>
-  <w:style w:type="paragraph" w:styleId="Intestazione">
+  <w:style w:type="paragraph" w:styleId="Header">
     <w:name w:val="header"/>
-    <w:basedOn w:val="Normale"/>
-    <w:link w:val="IntestazioneCarattere"/>
+    <w:basedOn w:val="Normal"/>
+    <w:link w:val="HeaderChar"/>
     <w:uiPriority w:val="99"/>
     <w:unhideWhenUsed/>
     <w:rsid w:val="006422DC"/>
@@ -1575,17 +3205,17 @@
       <w:spacing w:after="0" w:line="240" w:lineRule="auto"/>
     </w:pPr>
   </w:style>
-  <w:style w:type="character" w:customStyle="1" w:styleId="IntestazioneCarattere">
-    <w:name w:val="Intestazione Carattere"/>
-    <w:basedOn w:val="Carpredefinitoparagrafo"/>
-    <w:link w:val="Intestazione"/>
+  <w:style w:type="character" w:customStyle="1" w:styleId="HeaderChar">
+    <w:name w:val="Header Char"/>
+    <w:basedOn w:val="DefaultParagraphFont"/>
+    <w:link w:val="Header"/>
     <w:uiPriority w:val="99"/>
     <w:rsid w:val="006422DC"/>
   </w:style>
-  <w:style w:type="paragraph" w:styleId="Pidipagina">
+  <w:style w:type="paragraph" w:styleId="Footer">
     <w:name w:val="footer"/>
-    <w:basedOn w:val="Normale"/>
-    <w:link w:val="PidipaginaCarattere"/>
+    <w:basedOn w:val="Normal"/>
+    <w:link w:val="FooterChar"/>
     <w:uiPriority w:val="99"/>
     <w:unhideWhenUsed/>
     <w:rsid w:val="006422DC"/>
@@ -1597,21 +3227,21 @@
       <w:spacing w:after="0" w:line="240" w:lineRule="auto"/>
     </w:pPr>
   </w:style>
-  <w:style w:type="character" w:customStyle="1" w:styleId="PidipaginaCarattere">
-    <w:name w:val="Piè di pagina Carattere"/>
-    <w:basedOn w:val="Carpredefinitoparagrafo"/>
-    <w:link w:val="Pidipagina"/>
+  <w:style w:type="character" w:customStyle="1" w:styleId="FooterChar">
+    <w:name w:val="Footer Char"/>
+    <w:basedOn w:val="DefaultParagraphFont"/>
+    <w:link w:val="Footer"/>
     <w:uiPriority w:val="99"/>
     <w:rsid w:val="006422DC"/>
   </w:style>
   <w:style w:type="character" w:customStyle="1" w:styleId="s0">
     <w:name w:val="s0"/>
-    <w:basedOn w:val="Carpredefinitoparagrafo"/>
+    <w:basedOn w:val="DefaultParagraphFont"/>
     <w:rsid w:val="00D372D0"/>
   </w:style>
   <w:style w:type="character" w:customStyle="1" w:styleId="s41">
     <w:name w:val="s41"/>
-    <w:basedOn w:val="Carpredefinitoparagrafo"/>
+    <w:basedOn w:val="DefaultParagraphFont"/>
     <w:rsid w:val="00D372D0"/>
     <w:rPr>
       <w:color w:val="A020F0"/>
@@ -1619,7 +3249,328 @@
   </w:style>
   <w:style w:type="character" w:customStyle="1" w:styleId="s51">
     <w:name w:val="s51"/>
-    <w:basedOn w:val="Carpredefinitoparagrafo"/>
+    <w:basedOn w:val="DefaultParagraphFont"/>
+    <w:rsid w:val="00D372D0"/>
+    <w:rPr>
+      <w:color w:val="0000FF"/>
+    </w:rPr>
+  </w:style>
+</w:styles>
+</file>
+
+<file path=word/stylesWithEffects.xml><?xml version="1.0" encoding="utf-8"?>
+<w:styles xmlns:wpc="http://schemas.microsoft.com/office/word/2010/wordprocessingCanvas" xmlns:mc="http://schemas.openxmlformats.org/markup-compatibility/2006" xmlns:o="urn:schemas-microsoft-com:office:office" xmlns:r="http://schemas.openxmlformats.org/officeDocument/2006/relationships" xmlns:m="http://schemas.openxmlformats.org/officeDocument/2006/math" xmlns:v="urn:schemas-microsoft-com:vml" xmlns:wp14="http://schemas.microsoft.com/office/word/2010/wordprocessingDrawing" xmlns:wp="http://schemas.openxmlformats.org/drawingml/2006/wordprocessingDrawing" xmlns:w10="urn:schemas-microsoft-com:office:word" xmlns:w="http://schemas.openxmlformats.org/wordprocessingml/2006/main" xmlns:w14="http://schemas.microsoft.com/office/word/2010/wordml" xmlns:wpg="http://schemas.microsoft.com/office/word/2010/wordprocessingGroup" xmlns:wpi="http://schemas.microsoft.com/office/word/2010/wordprocessingInk" xmlns:wne="http://schemas.microsoft.com/office/word/2006/wordml" xmlns:wps="http://schemas.microsoft.com/office/word/2010/wordprocessingShape" mc:Ignorable="w14 wp14">
+  <w:docDefaults>
+    <w:rPrDefault>
+      <w:rPr>
+        <w:rFonts w:asciiTheme="minorHAnsi" w:eastAsiaTheme="minorHAnsi" w:hAnsiTheme="minorHAnsi" w:cstheme="minorBidi"/>
+        <w:sz w:val="22"/>
+        <w:szCs w:val="22"/>
+        <w:lang w:val="it-IT" w:eastAsia="en-US" w:bidi="ar-SA"/>
+      </w:rPr>
+    </w:rPrDefault>
+    <w:pPrDefault>
+      <w:pPr>
+        <w:spacing w:after="160" w:line="259" w:lineRule="auto"/>
+      </w:pPr>
+    </w:pPrDefault>
+  </w:docDefaults>
+  <w:latentStyles w:defLockedState="0" w:defUIPriority="99" w:defSemiHidden="1" w:defUnhideWhenUsed="1" w:defQFormat="0" w:count="267">
+    <w:lsdException w:name="Normal" w:semiHidden="0" w:uiPriority="0" w:unhideWhenUsed="0" w:qFormat="1"/>
+    <w:lsdException w:name="heading 1" w:semiHidden="0" w:uiPriority="9" w:unhideWhenUsed="0" w:qFormat="1"/>
+    <w:lsdException w:name="heading 2" w:uiPriority="9" w:qFormat="1"/>
+    <w:lsdException w:name="heading 3" w:uiPriority="9" w:qFormat="1"/>
+    <w:lsdException w:name="heading 4" w:uiPriority="9" w:qFormat="1"/>
+    <w:lsdException w:name="heading 5" w:uiPriority="9" w:qFormat="1"/>
+    <w:lsdException w:name="heading 6" w:uiPriority="9" w:qFormat="1"/>
+    <w:lsdException w:name="heading 7" w:uiPriority="9" w:qFormat="1"/>
+    <w:lsdException w:name="heading 8" w:uiPriority="9" w:qFormat="1"/>
+    <w:lsdException w:name="heading 9" w:uiPriority="9" w:qFormat="1"/>
+    <w:lsdException w:name="toc 1" w:uiPriority="39"/>
+    <w:lsdException w:name="toc 2" w:uiPriority="39"/>
+    <w:lsdException w:name="toc 3" w:uiPriority="39"/>
+    <w:lsdException w:name="toc 4" w:uiPriority="39"/>
+    <w:lsdException w:name="toc 5" w:uiPriority="39"/>
+    <w:lsdException w:name="toc 6" w:uiPriority="39"/>
+    <w:lsdException w:name="toc 7" w:uiPriority="39"/>
+    <w:lsdException w:name="toc 8" w:uiPriority="39"/>
+    <w:lsdException w:name="toc 9" w:uiPriority="39"/>
+    <w:lsdException w:name="caption" w:uiPriority="35" w:qFormat="1"/>
+    <w:lsdException w:name="Title" w:semiHidden="0" w:uiPriority="10" w:unhideWhenUsed="0" w:qFormat="1"/>
+    <w:lsdException w:name="Default Paragraph Font" w:uiPriority="1"/>
+    <w:lsdException w:name="Subtitle" w:semiHidden="0" w:uiPriority="11" w:unhideWhenUsed="0" w:qFormat="1"/>
+    <w:lsdException w:name="Strong" w:semiHidden="0" w:uiPriority="22" w:unhideWhenUsed="0" w:qFormat="1"/>
+    <w:lsdException w:name="Emphasis" w:semiHidden="0" w:uiPriority="20" w:unhideWhenUsed="0" w:qFormat="1"/>
+    <w:lsdException w:name="Table Grid" w:semiHidden="0" w:uiPriority="39" w:unhideWhenUsed="0"/>
+    <w:lsdException w:name="Placeholder Text" w:unhideWhenUsed="0"/>
+    <w:lsdException w:name="No Spacing" w:semiHidden="0" w:uiPriority="1" w:unhideWhenUsed="0" w:qFormat="1"/>
+    <w:lsdException w:name="Light Shading" w:semiHidden="0" w:uiPriority="60" w:unhideWhenUsed="0"/>
+    <w:lsdException w:name="Light List" w:semiHidden="0" w:uiPriority="61" w:unhideWhenUsed="0"/>
+    <w:lsdException w:name="Light Grid" w:semiHidden="0" w:uiPriority="62" w:unhideWhenUsed="0"/>
+    <w:lsdException w:name="Medium Shading 1" w:semiHidden="0" w:uiPriority="63" w:unhideWhenUsed="0"/>
+    <w:lsdException w:name="Medium Shading 2" w:semiHidden="0" w:uiPriority="64" w:unhideWhenUsed="0"/>
+    <w:lsdException w:name="Medium List 1" w:semiHidden="0" w:uiPriority="65" w:unhideWhenUsed="0"/>
+    <w:lsdException w:name="Medium List 2" w:semiHidden="0" w:uiPriority="66" w:unhideWhenUsed="0"/>
+    <w:lsdException w:name="Medium Grid 1" w:semiHidden="0" w:uiPriority="67" w:unhideWhenUsed="0"/>
+    <w:lsdException w:name="Medium Grid 2" w:semiHidden="0" w:uiPriority="68" w:unhideWhenUsed="0"/>
+    <w:lsdException w:name="Medium Grid 3" w:semiHidden="0" w:uiPriority="69" w:unhideWhenUsed="0"/>
+    <w:lsdException w:name="Dark List" w:semiHidden="0" w:uiPriority="70" w:unhideWhenUsed="0"/>
+    <w:lsdException w:name="Colorful Shading" w:semiHidden="0" w:uiPriority="71" w:unhideWhenUsed="0"/>
+    <w:lsdException w:name="Colorful List" w:semiHidden="0" w:uiPriority="72" w:unhideWhenUsed="0"/>
+    <w:lsdException w:name="Colorful Grid" w:semiHidden="0" w:uiPriority="73" w:unhideWhenUsed="0"/>
+    <w:lsdException w:name="Light Shading Accent 1" w:semiHidden="0" w:uiPriority="60" w:unhideWhenUsed="0"/>
+    <w:lsdException w:name="Light List Accent 1" w:semiHidden="0" w:uiPriority="61" w:unhideWhenUsed="0"/>
+    <w:lsdException w:name="Light Grid Accent 1" w:semiHidden="0" w:uiPriority="62" w:unhideWhenUsed="0"/>
+    <w:lsdException w:name="Medium Shading 1 Accent 1" w:semiHidden="0" w:uiPriority="63" w:unhideWhenUsed="0"/>
+    <w:lsdException w:name="Medium Shading 2 Accent 1" w:semiHidden="0" w:uiPriority="64" w:unhideWhenUsed="0"/>
+    <w:lsdException w:name="Medium List 1 Accent 1" w:semiHidden="0" w:uiPriority="65" w:unhideWhenUsed="0"/>
+    <w:lsdException w:name="Revision" w:unhideWhenUsed="0"/>
+    <w:lsdException w:name="List Paragraph" w:semiHidden="0" w:uiPriority="34" w:unhideWhenUsed="0" w:qFormat="1"/>
+    <w:lsdException w:name="Quote" w:semiHidden="0" w:uiPriority="29" w:unhideWhenUsed="0" w:qFormat="1"/>
+    <w:lsdException w:name="Intense Quote" w:semiHidden="0" w:uiPriority="30" w:unhideWhenUsed="0" w:qFormat="1"/>
+    <w:lsdException w:name="Medium List 2 Accent 1" w:semiHidden="0" w:uiPriority="66" w:unhideWhenUsed="0"/>
+    <w:lsdException w:name="Medium Grid 1 Accent 1" w:semiHidden="0" w:uiPriority="67" w:unhideWhenUsed="0"/>
+    <w:lsdException w:name="Medium Grid 2 Accent 1" w:semiHidden="0" w:uiPriority="68" w:unhideWhenUsed="0"/>
+    <w:lsdException w:name="Medium Grid 3 Accent 1" w:semiHidden="0" w:uiPriority="69" w:unhideWhenUsed="0"/>
+    <w:lsdException w:name="Dark List Accent 1" w:semiHidden="0" w:uiPriority="70" w:unhideWhenUsed="0"/>
+    <w:lsdException w:name="Colorful Shading Accent 1" w:semiHidden="0" w:uiPriority="71" w:unhideWhenUsed="0"/>
+    <w:lsdException w:name="Colorful List Accent 1" w:semiHidden="0" w:uiPriority="72" w:unhideWhenUsed="0"/>
+    <w:lsdException w:name="Colorful Grid Accent 1" w:semiHidden="0" w:uiPriority="73" w:unhideWhenUsed="0"/>
+    <w:lsdException w:name="Light Shading Accent 2" w:semiHidden="0" w:uiPriority="60" w:unhideWhenUsed="0"/>
+    <w:lsdException w:name="Light List Accent 2" w:semiHidden="0" w:uiPriority="61" w:unhideWhenUsed="0"/>
+    <w:lsdException w:name="Light Grid Accent 2" w:semiHidden="0" w:uiPriority="62" w:unhideWhenUsed="0"/>
+    <w:lsdException w:name="Medium Shading 1 Accent 2" w:semiHidden="0" w:uiPriority="63" w:unhideWhenUsed="0"/>
+    <w:lsdException w:name="Medium Shading 2 Accent 2" w:semiHidden="0" w:uiPriority="64" w:unhideWhenUsed="0"/>
+    <w:lsdException w:name="Medium List 1 Accent 2" w:semiHidden="0" w:uiPriority="65" w:unhideWhenUsed="0"/>
+    <w:lsdException w:name="Medium List 2 Accent 2" w:semiHidden="0" w:uiPriority="66" w:unhideWhenUsed="0"/>
+    <w:lsdException w:name="Medium Grid 1 Accent 2" w:semiHidden="0" w:uiPriority="67" w:unhideWhenUsed="0"/>
+    <w:lsdException w:name="Medium Grid 2 Accent 2" w:semiHidden="0" w:uiPriority="68" w:unhideWhenUsed="0"/>
+    <w:lsdException w:name="Medium Grid 3 Accent 2" w:semiHidden="0" w:uiPriority="69" w:unhideWhenUsed="0"/>
+    <w:lsdException w:name="Dark List Accent 2" w:semiHidden="0" w:uiPriority="70" w:unhideWhenUsed="0"/>
+    <w:lsdException w:name="Colorful Shading Accent 2" w:semiHidden="0" w:uiPriority="71" w:unhideWhenUsed="0"/>
+    <w:lsdException w:name="Colorful List Accent 2" w:semiHidden="0" w:uiPriority="72" w:unhideWhenUsed="0"/>
+    <w:lsdException w:name="Colorful Grid Accent 2" w:semiHidden="0" w:uiPriority="73" w:unhideWhenUsed="0"/>
+    <w:lsdException w:name="Light Shading Accent 3" w:semiHidden="0" w:uiPriority="60" w:unhideWhenUsed="0"/>
+    <w:lsdException w:name="Light List Accent 3" w:semiHidden="0" w:uiPriority="61" w:unhideWhenUsed="0"/>
+    <w:lsdException w:name="Light Grid Accent 3" w:semiHidden="0" w:uiPriority="62" w:unhideWhenUsed="0"/>
+    <w:lsdException w:name="Medium Shading 1 Accent 3" w:semiHidden="0" w:uiPriority="63" w:unhideWhenUsed="0"/>
+    <w:lsdException w:name="Medium Shading 2 Accent 3" w:semiHidden="0" w:uiPriority="64" w:unhideWhenUsed="0"/>
+    <w:lsdException w:name="Medium List 1 Accent 3" w:semiHidden="0" w:uiPriority="65" w:unhideWhenUsed="0"/>
+    <w:lsdException w:name="Medium List 2 Accent 3" w:semiHidden="0" w:uiPriority="66" w:unhideWhenUsed="0"/>
+    <w:lsdException w:name="Medium Grid 1 Accent 3" w:semiHidden="0" w:uiPriority="67" w:unhideWhenUsed="0"/>
+    <w:lsdException w:name="Medium Grid 2 Accent 3" w:semiHidden="0" w:uiPriority="68" w:unhideWhenUsed="0"/>
+    <w:lsdException w:name="Medium Grid 3 Accent 3" w:semiHidden="0" w:uiPriority="69" w:unhideWhenUsed="0"/>
+    <w:lsdException w:name="Dark List Accent 3" w:semiHidden="0" w:uiPriority="70" w:unhideWhenUsed="0"/>
+    <w:lsdException w:name="Colorful Shading Accent 3" w:semiHidden="0" w:uiPriority="71" w:unhideWhenUsed="0"/>
+    <w:lsdException w:name="Colorful List Accent 3" w:semiHidden="0" w:uiPriority="72" w:unhideWhenUsed="0"/>
+    <w:lsdException w:name="Colorful Grid Accent 3" w:semiHidden="0" w:uiPriority="73" w:unhideWhenUsed="0"/>
+    <w:lsdException w:name="Light Shading Accent 4" w:semiHidden="0" w:uiPriority="60" w:unhideWhenUsed="0"/>
+    <w:lsdException w:name="Light List Accent 4" w:semiHidden="0" w:uiPriority="61" w:unhideWhenUsed="0"/>
+    <w:lsdException w:name="Light Grid Accent 4" w:semiHidden="0" w:uiPriority="62" w:unhideWhenUsed="0"/>
+    <w:lsdException w:name="Medium Shading 1 Accent 4" w:semiHidden="0" w:uiPriority="63" w:unhideWhenUsed="0"/>
+    <w:lsdException w:name="Medium Shading 2 Accent 4" w:semiHidden="0" w:uiPriority="64" w:unhideWhenUsed="0"/>
+    <w:lsdException w:name="Medium List 1 Accent 4" w:semiHidden="0" w:uiPriority="65" w:unhideWhenUsed="0"/>
+    <w:lsdException w:name="Medium List 2 Accent 4" w:semiHidden="0" w:uiPriority="66" w:unhideWhenUsed="0"/>
+    <w:lsdException w:name="Medium Grid 1 Accent 4" w:semiHidden="0" w:uiPriority="67" w:unhideWhenUsed="0"/>
+    <w:lsdException w:name="Medium Grid 2 Accent 4" w:semiHidden="0" w:uiPriority="68" w:unhideWhenUsed="0"/>
+    <w:lsdException w:name="Medium Grid 3 Accent 4" w:semiHidden="0" w:uiPriority="69" w:unhideWhenUsed="0"/>
+    <w:lsdException w:name="Dark List Accent 4" w:semiHidden="0" w:uiPriority="70" w:unhideWhenUsed="0"/>
+    <w:lsdException w:name="Colorful Shading Accent 4" w:semiHidden="0" w:uiPriority="71" w:unhideWhenUsed="0"/>
+    <w:lsdException w:name="Colorful List Accent 4" w:semiHidden="0" w:uiPriority="72" w:unhideWhenUsed="0"/>
+    <w:lsdException w:name="Colorful Grid Accent 4" w:semiHidden="0" w:uiPriority="73" w:unhideWhenUsed="0"/>
+    <w:lsdException w:name="Light Shading Accent 5" w:semiHidden="0" w:uiPriority="60" w:unhideWhenUsed="0"/>
+    <w:lsdException w:name="Light List Accent 5" w:semiHidden="0" w:uiPriority="61" w:unhideWhenUsed="0"/>
+    <w:lsdException w:name="Light Grid Accent 5" w:semiHidden="0" w:uiPriority="62" w:unhideWhenUsed="0"/>
+    <w:lsdException w:name="Medium Shading 1 Accent 5" w:semiHidden="0" w:uiPriority="63" w:unhideWhenUsed="0"/>
+    <w:lsdException w:name="Medium Shading 2 Accent 5" w:semiHidden="0" w:uiPriority="64" w:unhideWhenUsed="0"/>
+    <w:lsdException w:name="Medium List 1 Accent 5" w:semiHidden="0" w:uiPriority="65" w:unhideWhenUsed="0"/>
+    <w:lsdException w:name="Medium List 2 Accent 5" w:semiHidden="0" w:uiPriority="66" w:unhideWhenUsed="0"/>
+    <w:lsdException w:name="Medium Grid 1 Accent 5" w:semiHidden="0" w:uiPriority="67" w:unhideWhenUsed="0"/>
+    <w:lsdException w:name="Medium Grid 2 Accent 5" w:semiHidden="0" w:uiPriority="68" w:unhideWhenUsed="0"/>
+    <w:lsdException w:name="Medium Grid 3 Accent 5" w:semiHidden="0" w:uiPriority="69" w:unhideWhenUsed="0"/>
+    <w:lsdException w:name="Dark List Accent 5" w:semiHidden="0" w:uiPriority="70" w:unhideWhenUsed="0"/>
+    <w:lsdException w:name="Colorful Shading Accent 5" w:semiHidden="0" w:uiPriority="71" w:unhideWhenUsed="0"/>
+    <w:lsdException w:name="Colorful List Accent 5" w:semiHidden="0" w:uiPriority="72" w:unhideWhenUsed="0"/>
+    <w:lsdException w:name="Colorful Grid Accent 5" w:semiHidden="0" w:uiPriority="73" w:unhideWhenUsed="0"/>
+    <w:lsdException w:name="Light Shading Accent 6" w:semiHidden="0" w:uiPriority="60" w:unhideWhenUsed="0"/>
+    <w:lsdException w:name="Light List Accent 6" w:semiHidden="0" w:uiPriority="61" w:unhideWhenUsed="0"/>
+    <w:lsdException w:name="Light Grid Accent 6" w:semiHidden="0" w:uiPriority="62" w:unhideWhenUsed="0"/>
+    <w:lsdException w:name="Medium Shading 1 Accent 6" w:semiHidden="0" w:uiPriority="63" w:unhideWhenUsed="0"/>
+    <w:lsdException w:name="Medium Shading 2 Accent 6" w:semiHidden="0" w:uiPriority="64" w:unhideWhenUsed="0"/>
+    <w:lsdException w:name="Medium List 1 Accent 6" w:semiHidden="0" w:uiPriority="65" w:unhideWhenUsed="0"/>
+    <w:lsdException w:name="Medium List 2 Accent 6" w:semiHidden="0" w:uiPriority="66" w:unhideWhenUsed="0"/>
+    <w:lsdException w:name="Medium Grid 1 Accent 6" w:semiHidden="0" w:uiPriority="67" w:unhideWhenUsed="0"/>
+    <w:lsdException w:name="Medium Grid 2 Accent 6" w:semiHidden="0" w:uiPriority="68" w:unhideWhenUsed="0"/>
+    <w:lsdException w:name="Medium Grid 3 Accent 6" w:semiHidden="0" w:uiPriority="69" w:unhideWhenUsed="0"/>
+    <w:lsdException w:name="Dark List Accent 6" w:semiHidden="0" w:uiPriority="70" w:unhideWhenUsed="0"/>
+    <w:lsdException w:name="Colorful Shading Accent 6" w:semiHidden="0" w:uiPriority="71" w:unhideWhenUsed="0"/>
+    <w:lsdException w:name="Colorful List Accent 6" w:semiHidden="0" w:uiPriority="72" w:unhideWhenUsed="0"/>
+    <w:lsdException w:name="Colorful Grid Accent 6" w:semiHidden="0" w:uiPriority="73" w:unhideWhenUsed="0"/>
+    <w:lsdException w:name="Subtle Emphasis" w:semiHidden="0" w:uiPriority="19" w:unhideWhenUsed="0" w:qFormat="1"/>
+    <w:lsdException w:name="Intense Emphasis" w:semiHidden="0" w:uiPriority="21" w:unhideWhenUsed="0" w:qFormat="1"/>
+    <w:lsdException w:name="Subtle Reference" w:semiHidden="0" w:uiPriority="31" w:unhideWhenUsed="0" w:qFormat="1"/>
+    <w:lsdException w:name="Intense Reference" w:semiHidden="0" w:uiPriority="32" w:unhideWhenUsed="0" w:qFormat="1"/>
+    <w:lsdException w:name="Book Title" w:semiHidden="0" w:uiPriority="33" w:unhideWhenUsed="0" w:qFormat="1"/>
+    <w:lsdException w:name="Bibliography" w:uiPriority="37"/>
+    <w:lsdException w:name="TOC Heading" w:uiPriority="39" w:qFormat="1"/>
+  </w:latentStyles>
+  <w:style w:type="paragraph" w:default="1" w:styleId="Normal">
+    <w:name w:val="Normal"/>
+    <w:qFormat/>
+    <w:rsid w:val="00B22EFB"/>
+  </w:style>
+  <w:style w:type="character" w:default="1" w:styleId="DefaultParagraphFont">
+    <w:name w:val="Default Paragraph Font"/>
+    <w:uiPriority w:val="1"/>
+    <w:semiHidden/>
+    <w:unhideWhenUsed/>
+  </w:style>
+  <w:style w:type="table" w:default="1" w:styleId="TableNormal">
+    <w:name w:val="Normal Table"/>
+    <w:uiPriority w:val="99"/>
+    <w:semiHidden/>
+    <w:unhideWhenUsed/>
+    <w:tblPr>
+      <w:tblInd w:w="0" w:type="dxa"/>
+      <w:tblCellMar>
+        <w:top w:w="0" w:type="dxa"/>
+        <w:left w:w="108" w:type="dxa"/>
+        <w:bottom w:w="0" w:type="dxa"/>
+        <w:right w:w="108" w:type="dxa"/>
+      </w:tblCellMar>
+    </w:tblPr>
+  </w:style>
+  <w:style w:type="numbering" w:default="1" w:styleId="NoList">
+    <w:name w:val="No List"/>
+    <w:uiPriority w:val="99"/>
+    <w:semiHidden/>
+    <w:unhideWhenUsed/>
+  </w:style>
+  <w:style w:type="paragraph" w:styleId="NoSpacing">
+    <w:name w:val="No Spacing"/>
+    <w:uiPriority w:val="1"/>
+    <w:qFormat/>
+    <w:rsid w:val="000426D8"/>
+    <w:pPr>
+      <w:spacing w:after="0" w:line="240" w:lineRule="auto"/>
+    </w:pPr>
+  </w:style>
+  <w:style w:type="paragraph" w:styleId="BalloonText">
+    <w:name w:val="Balloon Text"/>
+    <w:basedOn w:val="Normal"/>
+    <w:link w:val="BalloonTextChar"/>
+    <w:uiPriority w:val="99"/>
+    <w:semiHidden/>
+    <w:unhideWhenUsed/>
+    <w:rsid w:val="00DD6CF2"/>
+    <w:pPr>
+      <w:spacing w:after="0" w:line="240" w:lineRule="auto"/>
+    </w:pPr>
+    <w:rPr>
+      <w:rFonts w:ascii="Segoe UI" w:hAnsi="Segoe UI" w:cs="Segoe UI"/>
+      <w:sz w:val="18"/>
+      <w:szCs w:val="18"/>
+    </w:rPr>
+  </w:style>
+  <w:style w:type="character" w:customStyle="1" w:styleId="BalloonTextChar">
+    <w:name w:val="Balloon Text Char"/>
+    <w:basedOn w:val="DefaultParagraphFont"/>
+    <w:link w:val="BalloonText"/>
+    <w:uiPriority w:val="99"/>
+    <w:semiHidden/>
+    <w:rsid w:val="00DD6CF2"/>
+    <w:rPr>
+      <w:rFonts w:ascii="Segoe UI" w:hAnsi="Segoe UI" w:cs="Segoe UI"/>
+      <w:sz w:val="18"/>
+      <w:szCs w:val="18"/>
+    </w:rPr>
+  </w:style>
+  <w:style w:type="table" w:styleId="TableGrid">
+    <w:name w:val="Table Grid"/>
+    <w:basedOn w:val="TableNormal"/>
+    <w:uiPriority w:val="39"/>
+    <w:rsid w:val="00DD6CF2"/>
+    <w:pPr>
+      <w:spacing w:after="0" w:line="240" w:lineRule="auto"/>
+    </w:pPr>
+    <w:tblPr>
+      <w:tblInd w:w="0" w:type="dxa"/>
+      <w:tblBorders>
+        <w:top w:val="single" w:sz="4" w:space="0" w:color="auto"/>
+        <w:left w:val="single" w:sz="4" w:space="0" w:color="auto"/>
+        <w:bottom w:val="single" w:sz="4" w:space="0" w:color="auto"/>
+        <w:right w:val="single" w:sz="4" w:space="0" w:color="auto"/>
+        <w:insideH w:val="single" w:sz="4" w:space="0" w:color="auto"/>
+        <w:insideV w:val="single" w:sz="4" w:space="0" w:color="auto"/>
+      </w:tblBorders>
+      <w:tblCellMar>
+        <w:top w:w="0" w:type="dxa"/>
+        <w:left w:w="108" w:type="dxa"/>
+        <w:bottom w:w="0" w:type="dxa"/>
+        <w:right w:w="108" w:type="dxa"/>
+      </w:tblCellMar>
+    </w:tblPr>
+  </w:style>
+  <w:style w:type="paragraph" w:styleId="Header">
+    <w:name w:val="header"/>
+    <w:basedOn w:val="Normal"/>
+    <w:link w:val="HeaderChar"/>
+    <w:uiPriority w:val="99"/>
+    <w:unhideWhenUsed/>
+    <w:rsid w:val="006422DC"/>
+    <w:pPr>
+      <w:tabs>
+        <w:tab w:val="center" w:pos="4819"/>
+        <w:tab w:val="right" w:pos="9638"/>
+      </w:tabs>
+      <w:spacing w:after="0" w:line="240" w:lineRule="auto"/>
+    </w:pPr>
+  </w:style>
+  <w:style w:type="character" w:customStyle="1" w:styleId="HeaderChar">
+    <w:name w:val="Header Char"/>
+    <w:basedOn w:val="DefaultParagraphFont"/>
+    <w:link w:val="Header"/>
+    <w:uiPriority w:val="99"/>
+    <w:rsid w:val="006422DC"/>
+  </w:style>
+  <w:style w:type="paragraph" w:styleId="Footer">
+    <w:name w:val="footer"/>
+    <w:basedOn w:val="Normal"/>
+    <w:link w:val="FooterChar"/>
+    <w:uiPriority w:val="99"/>
+    <w:unhideWhenUsed/>
+    <w:rsid w:val="006422DC"/>
+    <w:pPr>
+      <w:tabs>
+        <w:tab w:val="center" w:pos="4819"/>
+        <w:tab w:val="right" w:pos="9638"/>
+      </w:tabs>
+      <w:spacing w:after="0" w:line="240" w:lineRule="auto"/>
+    </w:pPr>
+  </w:style>
+  <w:style w:type="character" w:customStyle="1" w:styleId="FooterChar">
+    <w:name w:val="Footer Char"/>
+    <w:basedOn w:val="DefaultParagraphFont"/>
+    <w:link w:val="Footer"/>
+    <w:uiPriority w:val="99"/>
+    <w:rsid w:val="006422DC"/>
+  </w:style>
+  <w:style w:type="character" w:customStyle="1" w:styleId="s0">
+    <w:name w:val="s0"/>
+    <w:basedOn w:val="DefaultParagraphFont"/>
+    <w:rsid w:val="00D372D0"/>
+  </w:style>
+  <w:style w:type="character" w:customStyle="1" w:styleId="s41">
+    <w:name w:val="s41"/>
+    <w:basedOn w:val="DefaultParagraphFont"/>
+    <w:rsid w:val="00D372D0"/>
+    <w:rPr>
+      <w:color w:val="A020F0"/>
+    </w:rPr>
+  </w:style>
+  <w:style w:type="character" w:customStyle="1" w:styleId="s51">
+    <w:name w:val="s51"/>
+    <w:basedOn w:val="DefaultParagraphFont"/>
     <w:rsid w:val="00D372D0"/>
     <w:rPr>
       <w:color w:val="0000FF"/>
@@ -1917,7 +3868,7 @@
   <a:extraClrSchemeLst/>
   <a:extLst>
     <a:ext uri="{05A4C25C-085E-4340-85A3-A5531E510DB2}">
-      <thm15:themeFamily xmlns:thm15="http://schemas.microsoft.com/office/thememl/2012/main" name="Office Theme" id="{62F939B6-93AF-4DB8-9C6B-D6C7DFDC589F}" vid="{4A3C46E8-61CC-4603-A589-7422A47A8E4A}"/>
+      <thm15:themeFamily xmlns:thm15="http://schemas.microsoft.com/office/thememl/2012/main" xmlns="" name="Office Theme" id="{62F939B6-93AF-4DB8-9C6B-D6C7DFDC589F}" vid="{4A3C46E8-61CC-4603-A589-7422A47A8E4A}"/>
     </a:ext>
   </a:extLst>
 </a:theme>
@@ -1928,7 +3879,7 @@
 </file>
 
 <file path=customXml/itemProps1.xml><?xml version="1.0" encoding="utf-8"?>
-<ds:datastoreItem xmlns:ds="http://schemas.openxmlformats.org/officeDocument/2006/customXml" ds:itemID="{292AFDA0-BD5F-460B-B7B3-667D3CB7D35A}">
+<ds:datastoreItem xmlns:ds="http://schemas.openxmlformats.org/officeDocument/2006/customXml" ds:itemID="{B2889EC5-E358-4575-894A-6741CC41C201}">
   <ds:schemaRefs>
     <ds:schemaRef ds:uri="http://schemas.openxmlformats.org/officeDocument/2006/bibliography"/>
   </ds:schemaRefs>

</xml_diff>